<commit_message>
bao cao do an
</commit_message>
<xml_diff>
--- a/Báo cáo đồ án.docx
+++ b/Báo cáo đồ án.docx
@@ -4,12 +4,1496 @@
   <w:body>
     <w:p>
       <w:pPr>
+        <w:tabs>
+          <w:tab w:val="left" w:pos="5850"/>
+        </w:tabs>
+        <w:jc w:val="center"/>
+        <w:rPr>
+          <w:rFonts w:ascii="Times New Roman" w:hAnsi="Times New Roman"/>
+          <w:lang w:val="pt-BR"/>
+        </w:rPr>
+      </w:pPr>
+    </w:p>
+    <w:p>
+      <w:pPr>
+        <w:tabs>
+          <w:tab w:val="left" w:pos="5850"/>
+        </w:tabs>
+        <w:jc w:val="center"/>
+        <w:rPr>
+          <w:b/>
+          <w:bCs/>
+          <w:lang w:val="vi-VN"/>
+        </w:rPr>
+      </w:pPr>
+      <w:r>
+        <w:rPr>
+          <w:b/>
+          <w:bCs/>
+          <w:noProof/>
+          <w:sz w:val="28"/>
+        </w:rPr>
+        <mc:AlternateContent>
+          <mc:Choice Requires="wpg">
+            <w:drawing>
+              <wp:anchor distT="0" distB="0" distL="114300" distR="114300" simplePos="0" relativeHeight="251659264" behindDoc="1" locked="0" layoutInCell="1" allowOverlap="1" wp14:anchorId="70D391A1" wp14:editId="7F86C213">
+                <wp:simplePos x="0" y="0"/>
+                <wp:positionH relativeFrom="column">
+                  <wp:posOffset>-544010</wp:posOffset>
+                </wp:positionH>
+                <wp:positionV relativeFrom="paragraph">
+                  <wp:posOffset>-352104</wp:posOffset>
+                </wp:positionV>
+                <wp:extent cx="6667018" cy="10220445"/>
+                <wp:effectExtent l="0" t="0" r="635" b="3175"/>
+                <wp:wrapNone/>
+                <wp:docPr id="13" name="Group 6"/>
+                <wp:cNvGraphicFramePr>
+                  <a:graphicFrameLocks xmlns:a="http://schemas.openxmlformats.org/drawingml/2006/main"/>
+                </wp:cNvGraphicFramePr>
+                <a:graphic xmlns:a="http://schemas.openxmlformats.org/drawingml/2006/main">
+                  <a:graphicData uri="http://schemas.microsoft.com/office/word/2010/wordprocessingGroup">
+                    <wpg:wgp>
+                      <wpg:cNvGrpSpPr>
+                        <a:grpSpLocks/>
+                      </wpg:cNvGrpSpPr>
+                      <wpg:grpSpPr bwMode="auto">
+                        <a:xfrm>
+                          <a:off x="0" y="0"/>
+                          <a:ext cx="6667018" cy="10220445"/>
+                          <a:chOff x="1985" y="1418"/>
+                          <a:chExt cx="8820" cy="14097"/>
+                        </a:xfrm>
+                      </wpg:grpSpPr>
+                      <wpg:grpSp>
+                        <wpg:cNvPr id="14" name="Group 7"/>
+                        <wpg:cNvGrpSpPr>
+                          <a:grpSpLocks/>
+                        </wpg:cNvGrpSpPr>
+                        <wpg:grpSpPr bwMode="auto">
+                          <a:xfrm>
+                            <a:off x="1985" y="1418"/>
+                            <a:ext cx="1905" cy="1920"/>
+                            <a:chOff x="1985" y="1418"/>
+                            <a:chExt cx="1905" cy="1920"/>
+                          </a:xfrm>
+                        </wpg:grpSpPr>
+                        <pic:pic xmlns:pic="http://schemas.openxmlformats.org/drawingml/2006/picture">
+                          <pic:nvPicPr>
+                            <pic:cNvPr id="15" name="Picture 8"/>
+                            <pic:cNvPicPr>
+                              <a:picLocks/>
+                            </pic:cNvPicPr>
+                          </pic:nvPicPr>
+                          <pic:blipFill>
+                            <a:blip r:embed="rId5" cstate="print">
+                              <a:extLst>
+                                <a:ext uri="{28A0092B-C50C-407E-A947-70E740481C1C}">
+                                  <a14:useLocalDpi xmlns:a14="http://schemas.microsoft.com/office/drawing/2010/main" val="0"/>
+                                </a:ext>
+                              </a:extLst>
+                            </a:blip>
+                            <a:srcRect/>
+                            <a:stretch>
+                              <a:fillRect/>
+                            </a:stretch>
+                          </pic:blipFill>
+                          <pic:spPr bwMode="auto">
+                            <a:xfrm rot="-27000000">
+                              <a:off x="1978" y="1425"/>
+                              <a:ext cx="1920" cy="1905"/>
+                            </a:xfrm>
+                            <a:prstGeom prst="rect">
+                              <a:avLst/>
+                            </a:prstGeom>
+                            <a:noFill/>
+                            <a:ln>
+                              <a:noFill/>
+                            </a:ln>
+                            <a:extLst>
+                              <a:ext uri="{909E8E84-426E-40DD-AFC4-6F175D3DCCD1}">
+                                <a14:hiddenFill xmlns:a14="http://schemas.microsoft.com/office/drawing/2010/main">
+                                  <a:solidFill>
+                                    <a:srgbClr val="FFFFFF"/>
+                                  </a:solidFill>
+                                </a14:hiddenFill>
+                              </a:ext>
+                              <a:ext uri="{91240B29-F687-4F45-9708-019B960494DF}">
+                                <a14:hiddenLine xmlns:a14="http://schemas.microsoft.com/office/drawing/2010/main" w="9525">
+                                  <a:solidFill>
+                                    <a:srgbClr val="000000"/>
+                                  </a:solidFill>
+                                  <a:miter lim="800000"/>
+                                  <a:headEnd/>
+                                  <a:tailEnd/>
+                                </a14:hiddenLine>
+                              </a:ext>
+                            </a:extLst>
+                          </pic:spPr>
+                        </pic:pic>
+                        <pic:pic xmlns:pic="http://schemas.openxmlformats.org/drawingml/2006/picture">
+                          <pic:nvPicPr>
+                            <pic:cNvPr id="16" name="Picture 9"/>
+                            <pic:cNvPicPr>
+                              <a:picLocks/>
+                            </pic:cNvPicPr>
+                          </pic:nvPicPr>
+                          <pic:blipFill>
+                            <a:blip r:embed="rId6">
+                              <a:extLst>
+                                <a:ext uri="{28A0092B-C50C-407E-A947-70E740481C1C}">
+                                  <a14:useLocalDpi xmlns:a14="http://schemas.microsoft.com/office/drawing/2010/main" val="0"/>
+                                </a:ext>
+                              </a:extLst>
+                            </a:blip>
+                            <a:srcRect/>
+                            <a:stretch>
+                              <a:fillRect/>
+                            </a:stretch>
+                          </pic:blipFill>
+                          <pic:spPr bwMode="auto">
+                            <a:xfrm rot="-27000000">
+                              <a:off x="2373" y="1872"/>
+                              <a:ext cx="870" cy="855"/>
+                            </a:xfrm>
+                            <a:prstGeom prst="rect">
+                              <a:avLst/>
+                            </a:prstGeom>
+                            <a:noFill/>
+                            <a:ln>
+                              <a:noFill/>
+                            </a:ln>
+                            <a:extLst>
+                              <a:ext uri="{909E8E84-426E-40DD-AFC4-6F175D3DCCD1}">
+                                <a14:hiddenFill xmlns:a14="http://schemas.microsoft.com/office/drawing/2010/main">
+                                  <a:solidFill>
+                                    <a:srgbClr val="FFFFFF"/>
+                                  </a:solidFill>
+                                </a14:hiddenFill>
+                              </a:ext>
+                              <a:ext uri="{91240B29-F687-4F45-9708-019B960494DF}">
+                                <a14:hiddenLine xmlns:a14="http://schemas.microsoft.com/office/drawing/2010/main" w="9525">
+                                  <a:solidFill>
+                                    <a:srgbClr val="000000"/>
+                                  </a:solidFill>
+                                  <a:miter lim="800000"/>
+                                  <a:headEnd/>
+                                  <a:tailEnd/>
+                                </a14:hiddenLine>
+                              </a:ext>
+                            </a:extLst>
+                          </pic:spPr>
+                        </pic:pic>
+                      </wpg:grpSp>
+                      <pic:pic xmlns:pic="http://schemas.openxmlformats.org/drawingml/2006/picture">
+                        <pic:nvPicPr>
+                          <pic:cNvPr id="17" name="Picture 10"/>
+                          <pic:cNvPicPr>
+                            <a:picLocks/>
+                          </pic:cNvPicPr>
+                        </pic:nvPicPr>
+                        <pic:blipFill>
+                          <a:blip r:embed="rId7" cstate="print">
+                            <a:extLst>
+                              <a:ext uri="{28A0092B-C50C-407E-A947-70E740481C1C}">
+                                <a14:useLocalDpi xmlns:a14="http://schemas.microsoft.com/office/drawing/2010/main" val="0"/>
+                              </a:ext>
+                            </a:extLst>
+                          </a:blip>
+                          <a:srcRect/>
+                          <a:stretch>
+                            <a:fillRect/>
+                          </a:stretch>
+                        </pic:blipFill>
+                        <pic:spPr bwMode="auto">
+                          <a:xfrm>
+                            <a:off x="3865" y="1544"/>
+                            <a:ext cx="4860" cy="194"/>
+                          </a:xfrm>
+                          <a:prstGeom prst="rect">
+                            <a:avLst/>
+                          </a:prstGeom>
+                          <a:noFill/>
+                          <a:ln>
+                            <a:noFill/>
+                          </a:ln>
+                          <a:extLst>
+                            <a:ext uri="{909E8E84-426E-40DD-AFC4-6F175D3DCCD1}">
+                              <a14:hiddenFill xmlns:a14="http://schemas.microsoft.com/office/drawing/2010/main">
+                                <a:solidFill>
+                                  <a:srgbClr val="FFFFFF"/>
+                                </a:solidFill>
+                              </a14:hiddenFill>
+                            </a:ext>
+                            <a:ext uri="{91240B29-F687-4F45-9708-019B960494DF}">
+                              <a14:hiddenLine xmlns:a14="http://schemas.microsoft.com/office/drawing/2010/main" w="9525">
+                                <a:solidFill>
+                                  <a:srgbClr val="000000"/>
+                                </a:solidFill>
+                                <a:miter lim="800000"/>
+                                <a:headEnd/>
+                                <a:tailEnd/>
+                              </a14:hiddenLine>
+                            </a:ext>
+                          </a:extLst>
+                        </pic:spPr>
+                      </pic:pic>
+                      <wpg:grpSp>
+                        <wpg:cNvPr id="18" name="Group 11"/>
+                        <wpg:cNvGrpSpPr>
+                          <a:grpSpLocks/>
+                        </wpg:cNvGrpSpPr>
+                        <wpg:grpSpPr bwMode="auto">
+                          <a:xfrm rot="-16200000">
+                            <a:off x="8892" y="1418"/>
+                            <a:ext cx="1905" cy="1920"/>
+                            <a:chOff x="1985" y="1418"/>
+                            <a:chExt cx="1905" cy="1920"/>
+                          </a:xfrm>
+                        </wpg:grpSpPr>
+                        <pic:pic xmlns:pic="http://schemas.openxmlformats.org/drawingml/2006/picture">
+                          <pic:nvPicPr>
+                            <pic:cNvPr id="19" name="Picture 12"/>
+                            <pic:cNvPicPr>
+                              <a:picLocks/>
+                            </pic:cNvPicPr>
+                          </pic:nvPicPr>
+                          <pic:blipFill>
+                            <a:blip r:embed="rId8" cstate="print">
+                              <a:extLst>
+                                <a:ext uri="{28A0092B-C50C-407E-A947-70E740481C1C}">
+                                  <a14:useLocalDpi xmlns:a14="http://schemas.microsoft.com/office/drawing/2010/main" val="0"/>
+                                </a:ext>
+                              </a:extLst>
+                            </a:blip>
+                            <a:srcRect/>
+                            <a:stretch>
+                              <a:fillRect/>
+                            </a:stretch>
+                          </pic:blipFill>
+                          <pic:spPr bwMode="auto">
+                            <a:xfrm rot="-27000000">
+                              <a:off x="1978" y="1425"/>
+                              <a:ext cx="1920" cy="1905"/>
+                            </a:xfrm>
+                            <a:prstGeom prst="rect">
+                              <a:avLst/>
+                            </a:prstGeom>
+                            <a:noFill/>
+                            <a:ln>
+                              <a:noFill/>
+                            </a:ln>
+                            <a:extLst>
+                              <a:ext uri="{909E8E84-426E-40DD-AFC4-6F175D3DCCD1}">
+                                <a14:hiddenFill xmlns:a14="http://schemas.microsoft.com/office/drawing/2010/main">
+                                  <a:solidFill>
+                                    <a:srgbClr val="FFFFFF"/>
+                                  </a:solidFill>
+                                </a14:hiddenFill>
+                              </a:ext>
+                              <a:ext uri="{91240B29-F687-4F45-9708-019B960494DF}">
+                                <a14:hiddenLine xmlns:a14="http://schemas.microsoft.com/office/drawing/2010/main" w="9525">
+                                  <a:solidFill>
+                                    <a:srgbClr val="000000"/>
+                                  </a:solidFill>
+                                  <a:miter lim="800000"/>
+                                  <a:headEnd/>
+                                  <a:tailEnd/>
+                                </a14:hiddenLine>
+                              </a:ext>
+                            </a:extLst>
+                          </pic:spPr>
+                        </pic:pic>
+                        <pic:pic xmlns:pic="http://schemas.openxmlformats.org/drawingml/2006/picture">
+                          <pic:nvPicPr>
+                            <pic:cNvPr id="20" name="Picture 13"/>
+                            <pic:cNvPicPr>
+                              <a:picLocks/>
+                            </pic:cNvPicPr>
+                          </pic:nvPicPr>
+                          <pic:blipFill>
+                            <a:blip r:embed="rId6">
+                              <a:extLst>
+                                <a:ext uri="{28A0092B-C50C-407E-A947-70E740481C1C}">
+                                  <a14:useLocalDpi xmlns:a14="http://schemas.microsoft.com/office/drawing/2010/main" val="0"/>
+                                </a:ext>
+                              </a:extLst>
+                            </a:blip>
+                            <a:srcRect/>
+                            <a:stretch>
+                              <a:fillRect/>
+                            </a:stretch>
+                          </pic:blipFill>
+                          <pic:spPr bwMode="auto">
+                            <a:xfrm rot="-27000000">
+                              <a:off x="2373" y="1872"/>
+                              <a:ext cx="870" cy="855"/>
+                            </a:xfrm>
+                            <a:prstGeom prst="rect">
+                              <a:avLst/>
+                            </a:prstGeom>
+                            <a:noFill/>
+                            <a:ln>
+                              <a:noFill/>
+                            </a:ln>
+                            <a:extLst>
+                              <a:ext uri="{909E8E84-426E-40DD-AFC4-6F175D3DCCD1}">
+                                <a14:hiddenFill xmlns:a14="http://schemas.microsoft.com/office/drawing/2010/main">
+                                  <a:solidFill>
+                                    <a:srgbClr val="FFFFFF"/>
+                                  </a:solidFill>
+                                </a14:hiddenFill>
+                              </a:ext>
+                              <a:ext uri="{91240B29-F687-4F45-9708-019B960494DF}">
+                                <a14:hiddenLine xmlns:a14="http://schemas.microsoft.com/office/drawing/2010/main" w="9525">
+                                  <a:solidFill>
+                                    <a:srgbClr val="000000"/>
+                                  </a:solidFill>
+                                  <a:miter lim="800000"/>
+                                  <a:headEnd/>
+                                  <a:tailEnd/>
+                                </a14:hiddenLine>
+                              </a:ext>
+                            </a:extLst>
+                          </pic:spPr>
+                        </pic:pic>
+                      </wpg:grpSp>
+                      <wpg:grpSp>
+                        <wpg:cNvPr id="21" name="Group 14"/>
+                        <wpg:cNvGrpSpPr>
+                          <a:grpSpLocks/>
+                        </wpg:cNvGrpSpPr>
+                        <wpg:grpSpPr bwMode="auto">
+                          <a:xfrm rot="-5400000">
+                            <a:off x="1992" y="13595"/>
+                            <a:ext cx="1905" cy="1920"/>
+                            <a:chOff x="1985" y="1418"/>
+                            <a:chExt cx="1905" cy="1920"/>
+                          </a:xfrm>
+                        </wpg:grpSpPr>
+                        <pic:pic xmlns:pic="http://schemas.openxmlformats.org/drawingml/2006/picture">
+                          <pic:nvPicPr>
+                            <pic:cNvPr id="22" name="Picture 15"/>
+                            <pic:cNvPicPr>
+                              <a:picLocks/>
+                            </pic:cNvPicPr>
+                          </pic:nvPicPr>
+                          <pic:blipFill>
+                            <a:blip r:embed="rId8" cstate="print">
+                              <a:extLst>
+                                <a:ext uri="{28A0092B-C50C-407E-A947-70E740481C1C}">
+                                  <a14:useLocalDpi xmlns:a14="http://schemas.microsoft.com/office/drawing/2010/main" val="0"/>
+                                </a:ext>
+                              </a:extLst>
+                            </a:blip>
+                            <a:srcRect/>
+                            <a:stretch>
+                              <a:fillRect/>
+                            </a:stretch>
+                          </pic:blipFill>
+                          <pic:spPr bwMode="auto">
+                            <a:xfrm rot="-27000000">
+                              <a:off x="1978" y="1425"/>
+                              <a:ext cx="1920" cy="1905"/>
+                            </a:xfrm>
+                            <a:prstGeom prst="rect">
+                              <a:avLst/>
+                            </a:prstGeom>
+                            <a:noFill/>
+                            <a:ln>
+                              <a:noFill/>
+                            </a:ln>
+                            <a:extLst>
+                              <a:ext uri="{909E8E84-426E-40DD-AFC4-6F175D3DCCD1}">
+                                <a14:hiddenFill xmlns:a14="http://schemas.microsoft.com/office/drawing/2010/main">
+                                  <a:solidFill>
+                                    <a:srgbClr val="FFFFFF"/>
+                                  </a:solidFill>
+                                </a14:hiddenFill>
+                              </a:ext>
+                              <a:ext uri="{91240B29-F687-4F45-9708-019B960494DF}">
+                                <a14:hiddenLine xmlns:a14="http://schemas.microsoft.com/office/drawing/2010/main" w="9525">
+                                  <a:solidFill>
+                                    <a:srgbClr val="000000"/>
+                                  </a:solidFill>
+                                  <a:miter lim="800000"/>
+                                  <a:headEnd/>
+                                  <a:tailEnd/>
+                                </a14:hiddenLine>
+                              </a:ext>
+                            </a:extLst>
+                          </pic:spPr>
+                        </pic:pic>
+                        <pic:pic xmlns:pic="http://schemas.openxmlformats.org/drawingml/2006/picture">
+                          <pic:nvPicPr>
+                            <pic:cNvPr id="23" name="Picture 16"/>
+                            <pic:cNvPicPr>
+                              <a:picLocks/>
+                            </pic:cNvPicPr>
+                          </pic:nvPicPr>
+                          <pic:blipFill>
+                            <a:blip r:embed="rId6">
+                              <a:extLst>
+                                <a:ext uri="{28A0092B-C50C-407E-A947-70E740481C1C}">
+                                  <a14:useLocalDpi xmlns:a14="http://schemas.microsoft.com/office/drawing/2010/main" val="0"/>
+                                </a:ext>
+                              </a:extLst>
+                            </a:blip>
+                            <a:srcRect/>
+                            <a:stretch>
+                              <a:fillRect/>
+                            </a:stretch>
+                          </pic:blipFill>
+                          <pic:spPr bwMode="auto">
+                            <a:xfrm rot="-27000000">
+                              <a:off x="2373" y="1872"/>
+                              <a:ext cx="870" cy="855"/>
+                            </a:xfrm>
+                            <a:prstGeom prst="rect">
+                              <a:avLst/>
+                            </a:prstGeom>
+                            <a:noFill/>
+                            <a:ln>
+                              <a:noFill/>
+                            </a:ln>
+                            <a:extLst>
+                              <a:ext uri="{909E8E84-426E-40DD-AFC4-6F175D3DCCD1}">
+                                <a14:hiddenFill xmlns:a14="http://schemas.microsoft.com/office/drawing/2010/main">
+                                  <a:solidFill>
+                                    <a:srgbClr val="FFFFFF"/>
+                                  </a:solidFill>
+                                </a14:hiddenFill>
+                              </a:ext>
+                              <a:ext uri="{91240B29-F687-4F45-9708-019B960494DF}">
+                                <a14:hiddenLine xmlns:a14="http://schemas.microsoft.com/office/drawing/2010/main" w="9525">
+                                  <a:solidFill>
+                                    <a:srgbClr val="000000"/>
+                                  </a:solidFill>
+                                  <a:miter lim="800000"/>
+                                  <a:headEnd/>
+                                  <a:tailEnd/>
+                                </a14:hiddenLine>
+                              </a:ext>
+                            </a:extLst>
+                          </pic:spPr>
+                        </pic:pic>
+                      </wpg:grpSp>
+                      <wpg:grpSp>
+                        <wpg:cNvPr id="24" name="Group 17"/>
+                        <wpg:cNvGrpSpPr>
+                          <a:grpSpLocks/>
+                        </wpg:cNvGrpSpPr>
+                        <wpg:grpSpPr bwMode="auto">
+                          <a:xfrm rot="-32400000">
+                            <a:off x="8899" y="13595"/>
+                            <a:ext cx="1905" cy="1920"/>
+                            <a:chOff x="1985" y="1418"/>
+                            <a:chExt cx="1905" cy="1920"/>
+                          </a:xfrm>
+                        </wpg:grpSpPr>
+                        <pic:pic xmlns:pic="http://schemas.openxmlformats.org/drawingml/2006/picture">
+                          <pic:nvPicPr>
+                            <pic:cNvPr id="25" name="Picture 18"/>
+                            <pic:cNvPicPr>
+                              <a:picLocks/>
+                            </pic:cNvPicPr>
+                          </pic:nvPicPr>
+                          <pic:blipFill>
+                            <a:blip r:embed="rId5" cstate="print">
+                              <a:extLst>
+                                <a:ext uri="{28A0092B-C50C-407E-A947-70E740481C1C}">
+                                  <a14:useLocalDpi xmlns:a14="http://schemas.microsoft.com/office/drawing/2010/main" val="0"/>
+                                </a:ext>
+                              </a:extLst>
+                            </a:blip>
+                            <a:srcRect/>
+                            <a:stretch>
+                              <a:fillRect/>
+                            </a:stretch>
+                          </pic:blipFill>
+                          <pic:spPr bwMode="auto">
+                            <a:xfrm rot="-27000000">
+                              <a:off x="1978" y="1425"/>
+                              <a:ext cx="1920" cy="1905"/>
+                            </a:xfrm>
+                            <a:prstGeom prst="rect">
+                              <a:avLst/>
+                            </a:prstGeom>
+                            <a:noFill/>
+                            <a:ln>
+                              <a:noFill/>
+                            </a:ln>
+                            <a:extLst>
+                              <a:ext uri="{909E8E84-426E-40DD-AFC4-6F175D3DCCD1}">
+                                <a14:hiddenFill xmlns:a14="http://schemas.microsoft.com/office/drawing/2010/main">
+                                  <a:solidFill>
+                                    <a:srgbClr val="FFFFFF"/>
+                                  </a:solidFill>
+                                </a14:hiddenFill>
+                              </a:ext>
+                              <a:ext uri="{91240B29-F687-4F45-9708-019B960494DF}">
+                                <a14:hiddenLine xmlns:a14="http://schemas.microsoft.com/office/drawing/2010/main" w="9525">
+                                  <a:solidFill>
+                                    <a:srgbClr val="000000"/>
+                                  </a:solidFill>
+                                  <a:miter lim="800000"/>
+                                  <a:headEnd/>
+                                  <a:tailEnd/>
+                                </a14:hiddenLine>
+                              </a:ext>
+                            </a:extLst>
+                          </pic:spPr>
+                        </pic:pic>
+                        <pic:pic xmlns:pic="http://schemas.openxmlformats.org/drawingml/2006/picture">
+                          <pic:nvPicPr>
+                            <pic:cNvPr id="26" name="Picture 19"/>
+                            <pic:cNvPicPr>
+                              <a:picLocks/>
+                            </pic:cNvPicPr>
+                          </pic:nvPicPr>
+                          <pic:blipFill>
+                            <a:blip r:embed="rId6">
+                              <a:extLst>
+                                <a:ext uri="{28A0092B-C50C-407E-A947-70E740481C1C}">
+                                  <a14:useLocalDpi xmlns:a14="http://schemas.microsoft.com/office/drawing/2010/main" val="0"/>
+                                </a:ext>
+                              </a:extLst>
+                            </a:blip>
+                            <a:srcRect/>
+                            <a:stretch>
+                              <a:fillRect/>
+                            </a:stretch>
+                          </pic:blipFill>
+                          <pic:spPr bwMode="auto">
+                            <a:xfrm rot="-27000000">
+                              <a:off x="2373" y="1872"/>
+                              <a:ext cx="870" cy="855"/>
+                            </a:xfrm>
+                            <a:prstGeom prst="rect">
+                              <a:avLst/>
+                            </a:prstGeom>
+                            <a:noFill/>
+                            <a:ln>
+                              <a:noFill/>
+                            </a:ln>
+                            <a:extLst>
+                              <a:ext uri="{909E8E84-426E-40DD-AFC4-6F175D3DCCD1}">
+                                <a14:hiddenFill xmlns:a14="http://schemas.microsoft.com/office/drawing/2010/main">
+                                  <a:solidFill>
+                                    <a:srgbClr val="FFFFFF"/>
+                                  </a:solidFill>
+                                </a14:hiddenFill>
+                              </a:ext>
+                              <a:ext uri="{91240B29-F687-4F45-9708-019B960494DF}">
+                                <a14:hiddenLine xmlns:a14="http://schemas.microsoft.com/office/drawing/2010/main" w="9525">
+                                  <a:solidFill>
+                                    <a:srgbClr val="000000"/>
+                                  </a:solidFill>
+                                  <a:miter lim="800000"/>
+                                  <a:headEnd/>
+                                  <a:tailEnd/>
+                                </a14:hiddenLine>
+                              </a:ext>
+                            </a:extLst>
+                          </pic:spPr>
+                        </pic:pic>
+                      </wpg:grpSp>
+                      <pic:pic xmlns:pic="http://schemas.openxmlformats.org/drawingml/2006/picture">
+                        <pic:nvPicPr>
+                          <pic:cNvPr id="27" name="Picture 20"/>
+                          <pic:cNvPicPr>
+                            <a:picLocks/>
+                          </pic:cNvPicPr>
+                        </pic:nvPicPr>
+                        <pic:blipFill>
+                          <a:blip r:embed="rId9">
+                            <a:lum bright="6000" contrast="48000"/>
+                            <a:extLst>
+                              <a:ext uri="{28A0092B-C50C-407E-A947-70E740481C1C}">
+                                <a14:useLocalDpi xmlns:a14="http://schemas.microsoft.com/office/drawing/2010/main" val="0"/>
+                              </a:ext>
+                            </a:extLst>
+                          </a:blip>
+                          <a:srcRect/>
+                          <a:stretch>
+                            <a:fillRect/>
+                          </a:stretch>
+                        </pic:blipFill>
+                        <pic:spPr bwMode="auto">
+                          <a:xfrm>
+                            <a:off x="10525" y="3323"/>
+                            <a:ext cx="140" cy="10339"/>
+                          </a:xfrm>
+                          <a:prstGeom prst="rect">
+                            <a:avLst/>
+                          </a:prstGeom>
+                          <a:noFill/>
+                          <a:ln>
+                            <a:noFill/>
+                          </a:ln>
+                          <a:extLst>
+                            <a:ext uri="{909E8E84-426E-40DD-AFC4-6F175D3DCCD1}">
+                              <a14:hiddenFill xmlns:a14="http://schemas.microsoft.com/office/drawing/2010/main">
+                                <a:solidFill>
+                                  <a:srgbClr val="FFFFFF"/>
+                                </a:solidFill>
+                              </a14:hiddenFill>
+                            </a:ext>
+                            <a:ext uri="{91240B29-F687-4F45-9708-019B960494DF}">
+                              <a14:hiddenLine xmlns:a14="http://schemas.microsoft.com/office/drawing/2010/main" w="9525">
+                                <a:solidFill>
+                                  <a:srgbClr val="000000"/>
+                                </a:solidFill>
+                                <a:miter lim="800000"/>
+                                <a:headEnd/>
+                                <a:tailEnd/>
+                              </a14:hiddenLine>
+                            </a:ext>
+                          </a:extLst>
+                        </pic:spPr>
+                      </pic:pic>
+                      <pic:pic xmlns:pic="http://schemas.openxmlformats.org/drawingml/2006/picture">
+                        <pic:nvPicPr>
+                          <pic:cNvPr id="28" name="Picture 21"/>
+                          <pic:cNvPicPr>
+                            <a:picLocks/>
+                          </pic:cNvPicPr>
+                        </pic:nvPicPr>
+                        <pic:blipFill>
+                          <a:blip r:embed="rId9">
+                            <a:extLst>
+                              <a:ext uri="{28A0092B-C50C-407E-A947-70E740481C1C}">
+                                <a14:useLocalDpi xmlns:a14="http://schemas.microsoft.com/office/drawing/2010/main" val="0"/>
+                              </a:ext>
+                            </a:extLst>
+                          </a:blip>
+                          <a:srcRect/>
+                          <a:stretch>
+                            <a:fillRect/>
+                          </a:stretch>
+                        </pic:blipFill>
+                        <pic:spPr bwMode="auto">
+                          <a:xfrm>
+                            <a:off x="2125" y="3323"/>
+                            <a:ext cx="140" cy="10339"/>
+                          </a:xfrm>
+                          <a:prstGeom prst="rect">
+                            <a:avLst/>
+                          </a:prstGeom>
+                          <a:solidFill>
+                            <a:srgbClr val="33CCCC"/>
+                          </a:solidFill>
+                          <a:ln>
+                            <a:noFill/>
+                          </a:ln>
+                          <a:extLst>
+                            <a:ext uri="{91240B29-F687-4F45-9708-019B960494DF}">
+                              <a14:hiddenLine xmlns:a14="http://schemas.microsoft.com/office/drawing/2010/main" w="9525">
+                                <a:solidFill>
+                                  <a:srgbClr val="000000"/>
+                                </a:solidFill>
+                                <a:miter lim="800000"/>
+                                <a:headEnd/>
+                                <a:tailEnd/>
+                              </a14:hiddenLine>
+                            </a:ext>
+                          </a:extLst>
+                        </pic:spPr>
+                      </pic:pic>
+                      <pic:pic xmlns:pic="http://schemas.openxmlformats.org/drawingml/2006/picture">
+                        <pic:nvPicPr>
+                          <pic:cNvPr id="29" name="Picture 22"/>
+                          <pic:cNvPicPr>
+                            <a:picLocks/>
+                          </pic:cNvPicPr>
+                        </pic:nvPicPr>
+                        <pic:blipFill>
+                          <a:blip r:embed="rId7" cstate="print">
+                            <a:extLst>
+                              <a:ext uri="{28A0092B-C50C-407E-A947-70E740481C1C}">
+                                <a14:useLocalDpi xmlns:a14="http://schemas.microsoft.com/office/drawing/2010/main" val="0"/>
+                              </a:ext>
+                            </a:extLst>
+                          </a:blip>
+                          <a:srcRect/>
+                          <a:stretch>
+                            <a:fillRect/>
+                          </a:stretch>
+                        </pic:blipFill>
+                        <pic:spPr bwMode="auto">
+                          <a:xfrm>
+                            <a:off x="3940" y="15149"/>
+                            <a:ext cx="4860" cy="194"/>
+                          </a:xfrm>
+                          <a:prstGeom prst="rect">
+                            <a:avLst/>
+                          </a:prstGeom>
+                          <a:noFill/>
+                          <a:ln>
+                            <a:noFill/>
+                          </a:ln>
+                          <a:extLst>
+                            <a:ext uri="{909E8E84-426E-40DD-AFC4-6F175D3DCCD1}">
+                              <a14:hiddenFill xmlns:a14="http://schemas.microsoft.com/office/drawing/2010/main">
+                                <a:solidFill>
+                                  <a:srgbClr val="FFFFFF"/>
+                                </a:solidFill>
+                              </a14:hiddenFill>
+                            </a:ext>
+                            <a:ext uri="{91240B29-F687-4F45-9708-019B960494DF}">
+                              <a14:hiddenLine xmlns:a14="http://schemas.microsoft.com/office/drawing/2010/main" w="9525">
+                                <a:solidFill>
+                                  <a:srgbClr val="000000"/>
+                                </a:solidFill>
+                                <a:miter lim="800000"/>
+                                <a:headEnd/>
+                                <a:tailEnd/>
+                              </a14:hiddenLine>
+                            </a:ext>
+                          </a:extLst>
+                        </pic:spPr>
+                      </pic:pic>
+                    </wpg:wgp>
+                  </a:graphicData>
+                </a:graphic>
+                <wp14:sizeRelH relativeFrom="page">
+                  <wp14:pctWidth>0</wp14:pctWidth>
+                </wp14:sizeRelH>
+                <wp14:sizeRelV relativeFrom="page">
+                  <wp14:pctHeight>0</wp14:pctHeight>
+                </wp14:sizeRelV>
+              </wp:anchor>
+            </w:drawing>
+          </mc:Choice>
+          <mc:Fallback>
+            <w:pict>
+              <v:group w14:anchorId="372490BC" id="Group 6" o:spid="_x0000_s1026" style="position:absolute;margin-left:-42.85pt;margin-top:-27.7pt;width:524.95pt;height:804.75pt;z-index:-251657216" coordorigin="1985,1418" coordsize="8820,14097" o:gfxdata="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">
+                <v:group id="Group 7" o:spid="_x0000_s1027" style="position:absolute;left:1985;top:1418;width:1905;height:1920" coordorigin="1985,1418" coordsize="1905,1920" o:gfxdata="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">
+                  <v:shapetype id="_x0000_t75" coordsize="21600,21600" o:spt="75" o:preferrelative="t" path="m@4@5l@4@11@9@11@9@5xe" filled="f" stroked="f">
+                    <v:stroke joinstyle="miter"/>
+                    <v:formulas>
+                      <v:f eqn="if lineDrawn pixelLineWidth 0"/>
+                      <v:f eqn="sum @0 1 0"/>
+                      <v:f eqn="sum 0 0 @1"/>
+                      <v:f eqn="prod @2 1 2"/>
+                      <v:f eqn="prod @3 21600 pixelWidth"/>
+                      <v:f eqn="prod @3 21600 pixelHeight"/>
+                      <v:f eqn="sum @0 0 1"/>
+                      <v:f eqn="prod @6 1 2"/>
+                      <v:f eqn="prod @7 21600 pixelWidth"/>
+                      <v:f eqn="sum @8 21600 0"/>
+                      <v:f eqn="prod @7 21600 pixelHeight"/>
+                      <v:f eqn="sum @10 21600 0"/>
+                    </v:formulas>
+                    <v:path o:extrusionok="f" gradientshapeok="t" o:connecttype="rect"/>
+                    <o:lock v:ext="edit" aspectratio="t"/>
+                  </v:shapetype>
+                  <v:shape id="Picture 8" o:spid="_x0000_s1028" type="#_x0000_t75" style="position:absolute;left:1978;top:1425;width:1920;height:1905;rotation:-90;visibility:visible;mso-wrap-style:square" o:gfxdata="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">
+                    <v:imagedata r:id="rId10" o:title=""/>
+                    <v:path arrowok="t"/>
+                    <o:lock v:ext="edit" aspectratio="f"/>
+                  </v:shape>
+                  <v:shape id="Picture 9" o:spid="_x0000_s1029" type="#_x0000_t75" style="position:absolute;left:2373;top:1872;width:870;height:855;rotation:-90;visibility:visible;mso-wrap-style:square" o:gfxdata="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">
+                    <v:imagedata r:id="rId11" o:title=""/>
+                    <v:path arrowok="t"/>
+                    <o:lock v:ext="edit" aspectratio="f"/>
+                  </v:shape>
+                </v:group>
+                <v:shape id="Picture 10" o:spid="_x0000_s1030" type="#_x0000_t75" style="position:absolute;left:3865;top:1544;width:4860;height:194;visibility:visible;mso-wrap-style:square" o:gfxdata="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">
+                  <v:imagedata r:id="rId12" o:title=""/>
+                  <v:path arrowok="t"/>
+                  <o:lock v:ext="edit" aspectratio="f"/>
+                </v:shape>
+                <v:group id="Group 11" o:spid="_x0000_s1031" style="position:absolute;left:8892;top:1418;width:1905;height:1920;rotation:90" coordorigin="1985,1418" coordsize="1905,1920" o:gfxdata="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">
+                  <v:shape id="Picture 12" o:spid="_x0000_s1032" type="#_x0000_t75" style="position:absolute;left:1978;top:1425;width:1920;height:1905;rotation:-90;visibility:visible;mso-wrap-style:square" o:gfxdata="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">
+                    <v:imagedata r:id="rId13" o:title=""/>
+                    <v:path arrowok="t"/>
+                    <o:lock v:ext="edit" aspectratio="f"/>
+                  </v:shape>
+                  <v:shape id="Picture 13" o:spid="_x0000_s1033" type="#_x0000_t75" style="position:absolute;left:2373;top:1872;width:870;height:855;rotation:-90;visibility:visible;mso-wrap-style:square" o:gfxdata="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">
+                    <v:imagedata r:id="rId11" o:title=""/>
+                    <v:path arrowok="t"/>
+                    <o:lock v:ext="edit" aspectratio="f"/>
+                  </v:shape>
+                </v:group>
+                <v:group id="Group 14" o:spid="_x0000_s1034" style="position:absolute;left:1992;top:13595;width:1905;height:1920;rotation:-90" coordorigin="1985,1418" coordsize="1905,1920" o:gfxdata="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">
+                  <v:shape id="Picture 15" o:spid="_x0000_s1035" type="#_x0000_t75" style="position:absolute;left:1978;top:1425;width:1920;height:1905;rotation:-90;visibility:visible;mso-wrap-style:square" o:gfxdata="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">
+                    <v:imagedata r:id="rId13" o:title=""/>
+                    <v:path arrowok="t"/>
+                    <o:lock v:ext="edit" aspectratio="f"/>
+                  </v:shape>
+                  <v:shape id="Picture 16" o:spid="_x0000_s1036" type="#_x0000_t75" style="position:absolute;left:2373;top:1872;width:870;height:855;rotation:-90;visibility:visible;mso-wrap-style:square" o:gfxdata="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">
+                    <v:imagedata r:id="rId11" o:title=""/>
+                    <v:path arrowok="t"/>
+                    <o:lock v:ext="edit" aspectratio="f"/>
+                  </v:shape>
+                </v:group>
+                <v:group id="Group 17" o:spid="_x0000_s1037" style="position:absolute;left:8899;top:13595;width:1905;height:1920;rotation:180" coordorigin="1985,1418" coordsize="1905,1920" o:gfxdata="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">
+                  <v:shape id="Picture 18" o:spid="_x0000_s1038" type="#_x0000_t75" style="position:absolute;left:1978;top:1425;width:1920;height:1905;rotation:-90;visibility:visible;mso-wrap-style:square" o:gfxdata="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">
+                    <v:imagedata r:id="rId10" o:title=""/>
+                    <v:path arrowok="t"/>
+                    <o:lock v:ext="edit" aspectratio="f"/>
+                  </v:shape>
+                  <v:shape id="Picture 19" o:spid="_x0000_s1039" type="#_x0000_t75" style="position:absolute;left:2373;top:1872;width:870;height:855;rotation:-90;visibility:visible;mso-wrap-style:square" o:gfxdata="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">
+                    <v:imagedata r:id="rId11" o:title=""/>
+                    <v:path arrowok="t"/>
+                    <o:lock v:ext="edit" aspectratio="f"/>
+                  </v:shape>
+                </v:group>
+                <v:shape id="Picture 20" o:spid="_x0000_s1040" type="#_x0000_t75" style="position:absolute;left:10525;top:3323;width:140;height:10339;visibility:visible;mso-wrap-style:square" o:gfxdata="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">
+                  <v:imagedata r:id="rId14" o:title="" gain="126031f" blacklevel="1966f"/>
+                  <v:path arrowok="t"/>
+                  <o:lock v:ext="edit" aspectratio="f"/>
+                </v:shape>
+                <v:shape id="Picture 21" o:spid="_x0000_s1041" type="#_x0000_t75" style="position:absolute;left:2125;top:3323;width:140;height:10339;visibility:visible;mso-wrap-style:square" o:gfxdata="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" filled="t" fillcolor="#3cc">
+                  <v:imagedata r:id="rId14" o:title=""/>
+                  <v:path arrowok="t"/>
+                  <o:lock v:ext="edit" aspectratio="f"/>
+                </v:shape>
+                <v:shape id="Picture 22" o:spid="_x0000_s1042" type="#_x0000_t75" style="position:absolute;left:3940;top:15149;width:4860;height:194;visibility:visible;mso-wrap-style:square" o:gfxdata="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">
+                  <v:imagedata r:id="rId12" o:title=""/>
+                  <v:path arrowok="t"/>
+                  <o:lock v:ext="edit" aspectratio="f"/>
+                </v:shape>
+              </v:group>
+            </w:pict>
+          </mc:Fallback>
+        </mc:AlternateContent>
+      </w:r>
+      <w:r>
+        <w:rPr>
+          <w:rFonts w:ascii="Times New Roman" w:hAnsi="Times New Roman"/>
+          <w:lang w:val="pt-BR"/>
+        </w:rPr>
+        <w:t>TRƯỜNG ĐẠI HỌC SÀI GÒN</w:t>
+      </w:r>
+    </w:p>
+    <w:p>
+      <w:pPr>
+        <w:pStyle w:val="Title"/>
+        <w:spacing w:line="360" w:lineRule="auto"/>
+        <w:ind w:left="-292" w:firstLine="292"/>
+        <w:rPr>
+          <w:rFonts w:ascii="Times New Roman" w:hAnsi="Times New Roman"/>
+          <w:szCs w:val="28"/>
+        </w:rPr>
+      </w:pPr>
+      <w:r>
+        <w:rPr>
+          <w:rFonts w:ascii="Times New Roman" w:hAnsi="Times New Roman"/>
+          <w:lang w:val="pt-BR"/>
+        </w:rPr>
+        <w:t xml:space="preserve">KHOA </w:t>
+      </w:r>
+      <w:r>
+        <w:rPr>
+          <w:rFonts w:ascii="Times New Roman" w:hAnsi="Times New Roman"/>
+        </w:rPr>
+        <w:t>CÔNG NGHỆ THÔNG TIN</w:t>
+      </w:r>
+    </w:p>
+    <w:p>
+      <w:pPr>
+        <w:pStyle w:val="Title"/>
+        <w:spacing w:line="360" w:lineRule="auto"/>
+        <w:rPr>
+          <w:rFonts w:ascii="Times New Roman" w:hAnsi="Times New Roman"/>
+          <w:sz w:val="32"/>
+          <w:szCs w:val="32"/>
+          <w:lang w:val="pt-BR"/>
+        </w:rPr>
+      </w:pPr>
+      <w:r>
+        <w:rPr>
+          <w:rFonts w:ascii="Times New Roman" w:hAnsi="Times New Roman"/>
+          <w:sz w:val="32"/>
+          <w:szCs w:val="32"/>
+          <w:lang w:val="pt-BR"/>
+        </w:rPr>
+        <w:t>***</w:t>
+      </w:r>
+    </w:p>
+    <w:p>
+      <w:pPr>
+        <w:pStyle w:val="Title"/>
+        <w:spacing w:line="360" w:lineRule="auto"/>
+        <w:jc w:val="left"/>
+        <w:rPr>
+          <w:rFonts w:ascii="Times New Roman" w:hAnsi="Times New Roman"/>
+          <w:sz w:val="14"/>
+          <w:szCs w:val="52"/>
+          <w:lang w:val="pt-BR"/>
+        </w:rPr>
+      </w:pPr>
+    </w:p>
+    <w:p>
+      <w:pPr>
+        <w:spacing w:line="360" w:lineRule="auto"/>
+        <w:jc w:val="center"/>
+      </w:pPr>
+      <w:r>
+        <w:rPr>
+          <w:noProof/>
+        </w:rPr>
+        <w:drawing>
+          <wp:inline distT="0" distB="0" distL="0" distR="0" wp14:anchorId="6FD04504" wp14:editId="23F49CDF">
+            <wp:extent cx="2374900" cy="1790700"/>
+            <wp:effectExtent l="0" t="0" r="0" b="0"/>
+            <wp:docPr id="4" name="Picture 70"/>
+            <wp:cNvGraphicFramePr>
+              <a:graphicFrameLocks xmlns:a="http://schemas.openxmlformats.org/drawingml/2006/main"/>
+            </wp:cNvGraphicFramePr>
+            <a:graphic xmlns:a="http://schemas.openxmlformats.org/drawingml/2006/main">
+              <a:graphicData uri="http://schemas.openxmlformats.org/drawingml/2006/picture">
+                <pic:pic xmlns:pic="http://schemas.openxmlformats.org/drawingml/2006/picture">
+                  <pic:nvPicPr>
+                    <pic:cNvPr id="0" name="Picture 70"/>
+                    <pic:cNvPicPr>
+                      <a:picLocks/>
+                    </pic:cNvPicPr>
+                  </pic:nvPicPr>
+                  <pic:blipFill>
+                    <a:blip r:embed="rId15">
+                      <a:extLst>
+                        <a:ext uri="{28A0092B-C50C-407E-A947-70E740481C1C}">
+                          <a14:useLocalDpi xmlns:a14="http://schemas.microsoft.com/office/drawing/2010/main" val="0"/>
+                        </a:ext>
+                      </a:extLst>
+                    </a:blip>
+                    <a:srcRect/>
+                    <a:stretch>
+                      <a:fillRect/>
+                    </a:stretch>
+                  </pic:blipFill>
+                  <pic:spPr bwMode="auto">
+                    <a:xfrm>
+                      <a:off x="0" y="0"/>
+                      <a:ext cx="2374900" cy="1790700"/>
+                    </a:xfrm>
+                    <a:prstGeom prst="rect">
+                      <a:avLst/>
+                    </a:prstGeom>
+                    <a:noFill/>
+                    <a:ln>
+                      <a:noFill/>
+                    </a:ln>
+                  </pic:spPr>
+                </pic:pic>
+              </a:graphicData>
+            </a:graphic>
+          </wp:inline>
+        </w:drawing>
+      </w:r>
+    </w:p>
+    <w:p>
+      <w:pPr>
+        <w:pStyle w:val="Footer"/>
+        <w:tabs>
+          <w:tab w:val="clear" w:pos="4320"/>
+          <w:tab w:val="clear" w:pos="8640"/>
+        </w:tabs>
+        <w:spacing w:line="360" w:lineRule="auto"/>
+        <w:rPr>
+          <w:sz w:val="30"/>
+          <w:szCs w:val="36"/>
+          <w:lang w:val="pt-BR"/>
+        </w:rPr>
+      </w:pPr>
+    </w:p>
+    <w:p>
+      <w:pPr>
+        <w:pStyle w:val="Footer"/>
+        <w:tabs>
+          <w:tab w:val="clear" w:pos="4320"/>
+          <w:tab w:val="clear" w:pos="8640"/>
+        </w:tabs>
+        <w:spacing w:line="360" w:lineRule="auto"/>
+        <w:jc w:val="center"/>
+        <w:rPr>
+          <w:b/>
+          <w:sz w:val="48"/>
+          <w:szCs w:val="24"/>
+          <w:lang w:val="pt-BR"/>
+        </w:rPr>
+      </w:pPr>
+      <w:r>
+        <w:rPr>
+          <w:b/>
+          <w:sz w:val="48"/>
+          <w:szCs w:val="24"/>
+          <w:lang w:val="pt-BR"/>
+        </w:rPr>
+        <w:t>BÀI TIỂU LUẬN</w:t>
+      </w:r>
+    </w:p>
+    <w:p>
+      <w:pPr>
+        <w:pStyle w:val="Title"/>
+        <w:spacing w:line="360" w:lineRule="auto"/>
+        <w:jc w:val="left"/>
+        <w:rPr>
+          <w:rFonts w:ascii="Times New Roman" w:hAnsi="Times New Roman"/>
+          <w:b w:val="0"/>
+          <w:bCs/>
+          <w:i/>
+          <w:iCs/>
+          <w:sz w:val="6"/>
+          <w:szCs w:val="28"/>
+          <w:u w:val="single"/>
+          <w:lang w:val="pt-BR"/>
+        </w:rPr>
+      </w:pPr>
+    </w:p>
+    <w:p>
+      <w:pPr>
+        <w:pStyle w:val="Title"/>
+        <w:tabs>
+          <w:tab w:val="left" w:pos="4526"/>
+          <w:tab w:val="left" w:pos="4672"/>
+        </w:tabs>
+        <w:spacing w:line="360" w:lineRule="auto"/>
+        <w:rPr>
+          <w:rFonts w:ascii="Times New Roman" w:hAnsi="Times New Roman"/>
+          <w:bCs/>
+          <w:iCs/>
+          <w:sz w:val="36"/>
+          <w:szCs w:val="36"/>
+          <w:lang w:val="en-US"/>
+        </w:rPr>
+      </w:pPr>
+      <w:r>
+        <w:rPr>
+          <w:rFonts w:ascii="Times New Roman" w:hAnsi="Times New Roman"/>
+          <w:bCs/>
+          <w:iCs/>
+          <w:sz w:val="36"/>
+          <w:szCs w:val="36"/>
+          <w:u w:val="single"/>
+          <w:lang w:val="pt-BR"/>
+        </w:rPr>
+        <w:t>ĐỀ TÀI</w:t>
+      </w:r>
+      <w:r>
+        <w:rPr>
+          <w:rFonts w:ascii="Times New Roman" w:hAnsi="Times New Roman"/>
+          <w:bCs/>
+          <w:iCs/>
+          <w:sz w:val="36"/>
+          <w:szCs w:val="36"/>
+          <w:lang w:val="pt-BR"/>
+        </w:rPr>
+        <w:t>:</w:t>
+      </w:r>
+      <w:r>
+        <w:rPr>
+          <w:rFonts w:ascii="Times New Roman" w:hAnsi="Times New Roman"/>
+          <w:bCs/>
+          <w:iCs/>
+          <w:sz w:val="44"/>
+          <w:szCs w:val="44"/>
+        </w:rPr>
+        <w:t xml:space="preserve"> </w:t>
+      </w:r>
+      <w:r>
+        <w:rPr>
+          <w:rFonts w:ascii="Times New Roman" w:hAnsi="Times New Roman"/>
+          <w:bCs/>
+          <w:iCs/>
+          <w:sz w:val="36"/>
+          <w:szCs w:val="36"/>
+        </w:rPr>
+        <w:t xml:space="preserve">GIỚI THIỆU VỀ </w:t>
+      </w:r>
+      <w:r>
+        <w:rPr>
+          <w:rFonts w:ascii="Times New Roman" w:hAnsi="Times New Roman"/>
+          <w:bCs/>
+          <w:iCs/>
+          <w:sz w:val="36"/>
+          <w:szCs w:val="36"/>
+          <w:lang w:val="en-US"/>
+        </w:rPr>
+        <w:t xml:space="preserve">REACTJS – </w:t>
+      </w:r>
+    </w:p>
+    <w:p>
+      <w:pPr>
+        <w:pStyle w:val="Title"/>
+        <w:tabs>
+          <w:tab w:val="left" w:pos="4526"/>
+          <w:tab w:val="left" w:pos="4672"/>
+        </w:tabs>
+        <w:spacing w:line="360" w:lineRule="auto"/>
+        <w:rPr>
+          <w:rFonts w:ascii="Times New Roman" w:hAnsi="Times New Roman"/>
+          <w:bCs/>
+          <w:iCs/>
+          <w:sz w:val="36"/>
+          <w:szCs w:val="36"/>
+          <w:lang w:val="en-US"/>
+        </w:rPr>
+      </w:pPr>
+      <w:r>
+        <w:rPr>
+          <w:rFonts w:ascii="Times New Roman" w:hAnsi="Times New Roman"/>
+          <w:bCs/>
+          <w:iCs/>
+          <w:sz w:val="36"/>
+          <w:szCs w:val="36"/>
+          <w:lang w:val="en-US"/>
+        </w:rPr>
+        <w:t>XÂY DỰNG TRANG BÁO ĐIỆN SỬ DỤNG REACTJS</w:t>
+      </w:r>
+    </w:p>
+    <w:p>
+      <w:pPr>
+        <w:pStyle w:val="Title"/>
+        <w:tabs>
+          <w:tab w:val="left" w:pos="4526"/>
+          <w:tab w:val="left" w:pos="4672"/>
+        </w:tabs>
+        <w:spacing w:line="360" w:lineRule="auto"/>
+        <w:jc w:val="left"/>
+        <w:rPr>
+          <w:rFonts w:ascii="Times New Roman" w:hAnsi="Times New Roman"/>
+          <w:bCs/>
+          <w:iCs/>
+          <w:sz w:val="36"/>
+          <w:szCs w:val="36"/>
+        </w:rPr>
+      </w:pPr>
+    </w:p>
+    <w:p>
+      <w:pPr>
+        <w:pStyle w:val="Title"/>
+        <w:tabs>
+          <w:tab w:val="left" w:pos="2127"/>
+          <w:tab w:val="left" w:pos="4526"/>
+          <w:tab w:val="left" w:pos="4672"/>
+        </w:tabs>
+        <w:spacing w:line="360" w:lineRule="auto"/>
+        <w:ind w:firstLine="851"/>
+        <w:jc w:val="left"/>
+        <w:rPr>
+          <w:rFonts w:ascii="Times New Roman" w:hAnsi="Times New Roman"/>
+          <w:bCs/>
+          <w:iCs/>
+          <w:szCs w:val="28"/>
+          <w:lang w:val="en-US"/>
+        </w:rPr>
+      </w:pPr>
+      <w:r>
+        <w:rPr>
+          <w:rFonts w:ascii="Times New Roman" w:hAnsi="Times New Roman"/>
+          <w:bCs/>
+          <w:iCs/>
+          <w:szCs w:val="28"/>
+          <w:lang w:val="en-US"/>
+        </w:rPr>
+        <w:t>NHÓM 19:</w:t>
+      </w:r>
+    </w:p>
+    <w:p>
+      <w:pPr>
+        <w:pStyle w:val="Title"/>
+        <w:numPr>
+          <w:ilvl w:val="0"/>
+          <w:numId w:val="5"/>
+        </w:numPr>
+        <w:tabs>
+          <w:tab w:val="left" w:pos="2127"/>
+          <w:tab w:val="left" w:pos="4526"/>
+          <w:tab w:val="left" w:pos="4672"/>
+        </w:tabs>
+        <w:spacing w:line="360" w:lineRule="auto"/>
+        <w:ind w:firstLine="851"/>
+        <w:jc w:val="left"/>
+        <w:rPr>
+          <w:rFonts w:ascii="Times New Roman" w:hAnsi="Times New Roman"/>
+          <w:bCs/>
+          <w:iCs/>
+          <w:szCs w:val="28"/>
+        </w:rPr>
+      </w:pPr>
+      <w:r>
+        <w:rPr>
+          <w:rFonts w:ascii="Times New Roman" w:hAnsi="Times New Roman"/>
+          <w:bCs/>
+          <w:iCs/>
+          <w:szCs w:val="28"/>
+          <w:lang w:val="en-US"/>
+        </w:rPr>
+        <w:t xml:space="preserve">Nguyễn Thanh Chiến – </w:t>
+      </w:r>
+      <w:r>
+        <w:rPr>
+          <w:rFonts w:ascii="Times New Roman" w:hAnsi="Times New Roman"/>
+          <w:bCs/>
+          <w:iCs/>
+          <w:szCs w:val="28"/>
+        </w:rPr>
+        <w:t>3118410040</w:t>
+      </w:r>
+    </w:p>
+    <w:p>
+      <w:pPr>
+        <w:pStyle w:val="Title"/>
+        <w:numPr>
+          <w:ilvl w:val="0"/>
+          <w:numId w:val="5"/>
+        </w:numPr>
+        <w:tabs>
+          <w:tab w:val="left" w:pos="2127"/>
+          <w:tab w:val="left" w:pos="4526"/>
+          <w:tab w:val="left" w:pos="4672"/>
+        </w:tabs>
+        <w:spacing w:line="360" w:lineRule="auto"/>
+        <w:ind w:firstLine="851"/>
+        <w:jc w:val="left"/>
+        <w:rPr>
+          <w:rFonts w:ascii="Times New Roman" w:hAnsi="Times New Roman"/>
+          <w:bCs/>
+          <w:iCs/>
+          <w:szCs w:val="28"/>
+        </w:rPr>
+      </w:pPr>
+      <w:r>
+        <w:rPr>
+          <w:rFonts w:ascii="Times New Roman" w:hAnsi="Times New Roman"/>
+          <w:bCs/>
+          <w:iCs/>
+          <w:szCs w:val="28"/>
+          <w:lang w:val="en-US"/>
+        </w:rPr>
+        <w:t xml:space="preserve">Nguyễn Tiến Dũng - </w:t>
+      </w:r>
+      <w:r>
+        <w:rPr>
+          <w:rFonts w:ascii="Times New Roman" w:hAnsi="Times New Roman"/>
+          <w:bCs/>
+          <w:iCs/>
+          <w:szCs w:val="28"/>
+        </w:rPr>
+        <w:t>3118410057</w:t>
+      </w:r>
+    </w:p>
+    <w:p>
+      <w:pPr>
+        <w:pStyle w:val="Title"/>
+        <w:numPr>
+          <w:ilvl w:val="0"/>
+          <w:numId w:val="5"/>
+        </w:numPr>
+        <w:tabs>
+          <w:tab w:val="left" w:pos="2127"/>
+          <w:tab w:val="left" w:pos="4526"/>
+          <w:tab w:val="left" w:pos="4672"/>
+        </w:tabs>
+        <w:spacing w:line="360" w:lineRule="auto"/>
+        <w:ind w:firstLine="851"/>
+        <w:jc w:val="left"/>
+        <w:rPr>
+          <w:rFonts w:ascii="Times New Roman" w:hAnsi="Times New Roman"/>
+          <w:bCs/>
+          <w:iCs/>
+          <w:szCs w:val="28"/>
+        </w:rPr>
+      </w:pPr>
+      <w:r>
+        <w:rPr>
+          <w:rFonts w:ascii="Times New Roman" w:hAnsi="Times New Roman"/>
+          <w:bCs/>
+          <w:iCs/>
+          <w:szCs w:val="28"/>
+          <w:lang w:val="en-US"/>
+        </w:rPr>
+        <w:t xml:space="preserve">Lê Văn Linh - </w:t>
+      </w:r>
+      <w:r>
+        <w:rPr>
+          <w:rFonts w:ascii="Times New Roman" w:hAnsi="Times New Roman"/>
+          <w:bCs/>
+          <w:iCs/>
+          <w:szCs w:val="28"/>
+        </w:rPr>
+        <w:t>3118410226</w:t>
+      </w:r>
+    </w:p>
+    <w:p>
+      <w:pPr>
+        <w:pStyle w:val="Title"/>
+        <w:numPr>
+          <w:ilvl w:val="0"/>
+          <w:numId w:val="5"/>
+        </w:numPr>
+        <w:tabs>
+          <w:tab w:val="left" w:pos="2127"/>
+          <w:tab w:val="left" w:pos="4526"/>
+          <w:tab w:val="left" w:pos="4672"/>
+        </w:tabs>
+        <w:spacing w:line="360" w:lineRule="auto"/>
+        <w:ind w:firstLine="851"/>
+        <w:jc w:val="left"/>
+        <w:rPr>
+          <w:rFonts w:ascii="Times New Roman" w:hAnsi="Times New Roman"/>
+          <w:bCs/>
+          <w:iCs/>
+          <w:szCs w:val="28"/>
+        </w:rPr>
+      </w:pPr>
+      <w:r>
+        <w:rPr>
+          <w:rFonts w:ascii="Times New Roman" w:hAnsi="Times New Roman"/>
+          <w:bCs/>
+          <w:iCs/>
+          <w:szCs w:val="28"/>
+          <w:lang w:val="en-US"/>
+        </w:rPr>
+        <w:t>Đặng Anh Quốc – 3118412047</w:t>
+      </w:r>
+    </w:p>
+    <w:p>
+      <w:pPr>
+        <w:pStyle w:val="Title"/>
+        <w:numPr>
+          <w:ilvl w:val="0"/>
+          <w:numId w:val="5"/>
+        </w:numPr>
+        <w:tabs>
+          <w:tab w:val="left" w:pos="2127"/>
+          <w:tab w:val="left" w:pos="4526"/>
+          <w:tab w:val="left" w:pos="4672"/>
+        </w:tabs>
+        <w:spacing w:line="360" w:lineRule="auto"/>
+        <w:ind w:firstLine="851"/>
+        <w:jc w:val="left"/>
+        <w:rPr>
+          <w:rFonts w:ascii="Times New Roman" w:hAnsi="Times New Roman"/>
+          <w:bCs/>
+          <w:iCs/>
+          <w:szCs w:val="28"/>
+        </w:rPr>
+      </w:pPr>
+      <w:r>
+        <w:rPr>
+          <w:rFonts w:ascii="Times New Roman" w:hAnsi="Times New Roman"/>
+          <w:bCs/>
+          <w:iCs/>
+          <w:szCs w:val="28"/>
+          <w:lang w:val="en-US"/>
+        </w:rPr>
+        <w:t xml:space="preserve">Trần Long Tuấn Vũ - </w:t>
+      </w:r>
+      <w:r>
+        <w:rPr>
+          <w:rFonts w:ascii="Times New Roman" w:hAnsi="Times New Roman"/>
+          <w:bCs/>
+          <w:iCs/>
+          <w:szCs w:val="28"/>
+        </w:rPr>
+        <w:t>3118412072</w:t>
+      </w:r>
+    </w:p>
+    <w:p>
+      <w:pPr>
+        <w:pStyle w:val="Title"/>
+        <w:spacing w:line="360" w:lineRule="auto"/>
+        <w:jc w:val="left"/>
+        <w:rPr>
+          <w:rFonts w:ascii="Times New Roman" w:hAnsi="Times New Roman"/>
+          <w:lang w:val="pt-BR"/>
+        </w:rPr>
+      </w:pPr>
+    </w:p>
+    <w:p>
+      <w:pPr>
+        <w:pStyle w:val="Title"/>
+        <w:spacing w:line="360" w:lineRule="auto"/>
+        <w:ind w:left="-292" w:firstLine="292"/>
+        <w:rPr>
+          <w:rFonts w:ascii="Times New Roman" w:hAnsi="Times New Roman"/>
+          <w:lang w:val="pt-BR"/>
+        </w:rPr>
+      </w:pPr>
+    </w:p>
+    <w:p>
+      <w:pPr>
+        <w:pStyle w:val="Title"/>
+        <w:spacing w:line="360" w:lineRule="auto"/>
+        <w:ind w:left="-292" w:firstLine="292"/>
+        <w:rPr>
+          <w:rFonts w:ascii="Times New Roman" w:hAnsi="Times New Roman"/>
+          <w:lang w:val="pt-BR"/>
+        </w:rPr>
+      </w:pPr>
+    </w:p>
+    <w:p>
+      <w:pPr>
+        <w:pStyle w:val="Title"/>
+        <w:spacing w:line="360" w:lineRule="auto"/>
+        <w:ind w:left="-292" w:firstLine="292"/>
+        <w:rPr>
+          <w:rFonts w:ascii="Times New Roman" w:hAnsi="Times New Roman"/>
+          <w:lang w:val="pt-BR"/>
+        </w:rPr>
+      </w:pPr>
+    </w:p>
+    <w:p>
+      <w:pPr>
+        <w:pStyle w:val="Title"/>
+        <w:spacing w:line="360" w:lineRule="auto"/>
+        <w:ind w:left="-292" w:firstLine="292"/>
+        <w:rPr>
+          <w:rFonts w:ascii="Times New Roman" w:hAnsi="Times New Roman"/>
+          <w:lang w:val="pt-BR"/>
+        </w:rPr>
+      </w:pPr>
+    </w:p>
+    <w:p>
+      <w:pPr>
+        <w:pStyle w:val="Title"/>
+        <w:spacing w:line="360" w:lineRule="auto"/>
+        <w:ind w:left="-292" w:firstLine="292"/>
+        <w:rPr>
+          <w:rFonts w:ascii="Times New Roman" w:hAnsi="Times New Roman"/>
+          <w:lang w:val="pt-BR"/>
+        </w:rPr>
+      </w:pPr>
+    </w:p>
+    <w:p>
+      <w:pPr>
+        <w:rPr>
+          <w:rFonts w:ascii="Times New Roman" w:hAnsi="Times New Roman" w:cs="Times New Roman"/>
+        </w:rPr>
+      </w:pPr>
+    </w:p>
+    <w:p>
+      <w:pPr>
         <w:spacing w:line="276" w:lineRule="auto"/>
         <w:jc w:val="both"/>
         <w:rPr>
           <w:rFonts w:ascii="Times New Roman" w:hAnsi="Times New Roman" w:cs="Times New Roman"/>
         </w:rPr>
       </w:pPr>
+    </w:p>
+    <w:p>
+      <w:pPr>
+        <w:rPr>
+          <w:rFonts w:ascii="Times New Roman" w:hAnsi="Times New Roman" w:cs="Times New Roman"/>
+          <w:b/>
+          <w:bCs/>
+          <w:lang w:val="en-US"/>
+        </w:rPr>
+      </w:pPr>
+      <w:r>
+        <w:rPr>
+          <w:rFonts w:ascii="Times New Roman" w:hAnsi="Times New Roman" w:cs="Times New Roman"/>
+          <w:b/>
+          <w:bCs/>
+          <w:lang w:val="en-US"/>
+        </w:rPr>
+        <w:br w:type="page"/>
+      </w:r>
     </w:p>
     <w:p>
       <w:pPr>
@@ -30,6 +1514,7 @@
           <w:bCs/>
           <w:lang w:val="en-US"/>
         </w:rPr>
+        <w:lastRenderedPageBreak/>
         <w:t>1. Tìm hiểu về RractJS:</w:t>
       </w:r>
     </w:p>
@@ -410,7 +1895,7 @@
                     </pic:cNvPicPr>
                   </pic:nvPicPr>
                   <pic:blipFill>
-                    <a:blip r:embed="rId5">
+                    <a:blip r:embed="rId16">
                       <a:extLst>
                         <a:ext uri="{28A0092B-C50C-407E-A947-70E740481C1C}">
                           <a14:useLocalDpi xmlns:a14="http://schemas.microsoft.com/office/drawing/2010/main" val="0"/>
@@ -549,7 +2034,7 @@
                     </pic:cNvPicPr>
                   </pic:nvPicPr>
                   <pic:blipFill>
-                    <a:blip r:embed="rId6">
+                    <a:blip r:embed="rId17">
                       <a:extLst>
                         <a:ext uri="{28A0092B-C50C-407E-A947-70E740481C1C}">
                           <a14:useLocalDpi xmlns:a14="http://schemas.microsoft.com/office/drawing/2010/main" val="0"/>
@@ -743,7 +2228,7 @@
                     </pic:cNvPicPr>
                   </pic:nvPicPr>
                   <pic:blipFill>
-                    <a:blip r:embed="rId7">
+                    <a:blip r:embed="rId18">
                       <a:extLst>
                         <a:ext uri="{28A0092B-C50C-407E-A947-70E740481C1C}">
                           <a14:useLocalDpi xmlns:a14="http://schemas.microsoft.com/office/drawing/2010/main" val="0"/>
@@ -5787,7 +7272,7 @@
         </w:rPr>
         <w:t>: Nếu bạn nhìn vào số liệu thống kê từ </w:t>
       </w:r>
-      <w:hyperlink r:id="rId8" w:tgtFrame="_blank" w:history="1">
+      <w:hyperlink r:id="rId19" w:tgtFrame="_blank" w:history="1">
         <w:r>
           <w:rPr>
             <w:rStyle w:val="Hyperlink"/>
@@ -5936,6 +7421,2390 @@
           <w:lang w:val="en-US"/>
         </w:rPr>
       </w:pPr>
+      <w:r>
+        <w:rPr>
+          <w:rFonts w:ascii="Times New Roman" w:hAnsi="Times New Roman" w:cs="Times New Roman"/>
+          <w:b/>
+          <w:bCs/>
+          <w:lang w:val="en-US"/>
+        </w:rPr>
+        <w:t>6. So sánh ReactJS với các framework khác</w:t>
+      </w:r>
+    </w:p>
+    <w:p>
+      <w:pPr>
+        <w:spacing w:line="276" w:lineRule="auto"/>
+        <w:ind w:firstLine="284"/>
+        <w:jc w:val="both"/>
+        <w:rPr>
+          <w:rFonts w:ascii="Times New Roman" w:hAnsi="Times New Roman" w:cs="Times New Roman"/>
+          <w:b/>
+          <w:bCs/>
+          <w:lang w:val="en-US"/>
+        </w:rPr>
+      </w:pPr>
+      <w:r>
+        <w:rPr>
+          <w:rFonts w:ascii="Times New Roman" w:hAnsi="Times New Roman" w:cs="Times New Roman"/>
+          <w:b/>
+          <w:bCs/>
+          <w:lang w:val="en-US"/>
+        </w:rPr>
+        <w:t>a. Angular 2</w:t>
+      </w:r>
+    </w:p>
+    <w:tbl>
+      <w:tblPr>
+        <w:tblW w:w="10388" w:type="dxa"/>
+        <w:tblInd w:w="-757" w:type="dxa"/>
+        <w:shd w:val="clear" w:color="auto" w:fill="FFFFFF"/>
+        <w:tblCellMar>
+          <w:top w:w="15" w:type="dxa"/>
+          <w:left w:w="15" w:type="dxa"/>
+          <w:bottom w:w="15" w:type="dxa"/>
+          <w:right w:w="15" w:type="dxa"/>
+        </w:tblCellMar>
+        <w:tblLook w:val="04A0" w:firstRow="1" w:lastRow="0" w:firstColumn="1" w:lastColumn="0" w:noHBand="0" w:noVBand="1"/>
+      </w:tblPr>
+      <w:tblGrid>
+        <w:gridCol w:w="2592"/>
+        <w:gridCol w:w="4111"/>
+        <w:gridCol w:w="3685"/>
+      </w:tblGrid>
+      <w:tr>
+        <w:trPr>
+          <w:tblHeader/>
+        </w:trPr>
+        <w:tc>
+          <w:tcPr>
+            <w:tcW w:w="2592" w:type="dxa"/>
+            <w:tcBorders>
+              <w:top w:val="single" w:sz="6" w:space="0" w:color="D6D6D7"/>
+              <w:left w:val="single" w:sz="6" w:space="0" w:color="D6D6D7"/>
+              <w:bottom w:val="single" w:sz="6" w:space="0" w:color="D6D6D7"/>
+              <w:right w:val="single" w:sz="6" w:space="0" w:color="D6D6D7"/>
+            </w:tcBorders>
+            <w:shd w:val="clear" w:color="auto" w:fill="FFFFFF"/>
+            <w:hideMark/>
+          </w:tcPr>
+          <w:p>
+            <w:pPr>
+              <w:spacing w:line="276" w:lineRule="auto"/>
+              <w:rPr>
+                <w:rFonts w:ascii="Times New Roman" w:hAnsi="Times New Roman" w:cs="Times New Roman"/>
+                <w:b/>
+                <w:bCs/>
+              </w:rPr>
+            </w:pPr>
+            <w:r>
+              <w:rPr>
+                <w:rFonts w:ascii="Times New Roman" w:hAnsi="Times New Roman" w:cs="Times New Roman"/>
+                <w:b/>
+                <w:bCs/>
+              </w:rPr>
+              <w:t>Javascript Framework</w:t>
+            </w:r>
+          </w:p>
+        </w:tc>
+        <w:tc>
+          <w:tcPr>
+            <w:tcW w:w="4111" w:type="dxa"/>
+            <w:tcBorders>
+              <w:top w:val="single" w:sz="6" w:space="0" w:color="D6D6D7"/>
+              <w:left w:val="single" w:sz="6" w:space="0" w:color="D6D6D7"/>
+              <w:bottom w:val="single" w:sz="6" w:space="0" w:color="D6D6D7"/>
+              <w:right w:val="single" w:sz="6" w:space="0" w:color="D6D6D7"/>
+            </w:tcBorders>
+            <w:shd w:val="clear" w:color="auto" w:fill="FFFFFF"/>
+            <w:hideMark/>
+          </w:tcPr>
+          <w:p>
+            <w:pPr>
+              <w:spacing w:line="276" w:lineRule="auto"/>
+              <w:ind w:firstLine="284"/>
+              <w:jc w:val="center"/>
+              <w:rPr>
+                <w:rFonts w:ascii="Times New Roman" w:hAnsi="Times New Roman" w:cs="Times New Roman"/>
+                <w:b/>
+                <w:bCs/>
+              </w:rPr>
+            </w:pPr>
+            <w:r>
+              <w:rPr>
+                <w:rFonts w:ascii="Times New Roman" w:hAnsi="Times New Roman" w:cs="Times New Roman"/>
+                <w:b/>
+                <w:bCs/>
+              </w:rPr>
+              <w:t>Angular 2</w:t>
+            </w:r>
+          </w:p>
+        </w:tc>
+        <w:tc>
+          <w:tcPr>
+            <w:tcW w:w="3685" w:type="dxa"/>
+            <w:tcBorders>
+              <w:top w:val="single" w:sz="6" w:space="0" w:color="D6D6D7"/>
+              <w:left w:val="single" w:sz="6" w:space="0" w:color="D6D6D7"/>
+              <w:bottom w:val="single" w:sz="6" w:space="0" w:color="D6D6D7"/>
+              <w:right w:val="single" w:sz="6" w:space="0" w:color="D6D6D7"/>
+            </w:tcBorders>
+            <w:shd w:val="clear" w:color="auto" w:fill="FFFFFF"/>
+            <w:hideMark/>
+          </w:tcPr>
+          <w:p>
+            <w:pPr>
+              <w:spacing w:line="276" w:lineRule="auto"/>
+              <w:ind w:firstLine="284"/>
+              <w:jc w:val="center"/>
+              <w:rPr>
+                <w:rFonts w:ascii="Times New Roman" w:hAnsi="Times New Roman" w:cs="Times New Roman"/>
+                <w:b/>
+                <w:bCs/>
+              </w:rPr>
+            </w:pPr>
+            <w:r>
+              <w:rPr>
+                <w:rFonts w:ascii="Times New Roman" w:hAnsi="Times New Roman" w:cs="Times New Roman"/>
+                <w:b/>
+                <w:bCs/>
+              </w:rPr>
+              <w:t>React</w:t>
+            </w:r>
+          </w:p>
+        </w:tc>
+      </w:tr>
+      <w:tr>
+        <w:tc>
+          <w:tcPr>
+            <w:tcW w:w="2592" w:type="dxa"/>
+            <w:tcBorders>
+              <w:top w:val="single" w:sz="6" w:space="0" w:color="D6D6D7"/>
+              <w:left w:val="single" w:sz="6" w:space="0" w:color="D6D6D7"/>
+              <w:bottom w:val="single" w:sz="6" w:space="0" w:color="D6D6D7"/>
+              <w:right w:val="single" w:sz="6" w:space="0" w:color="D6D6D7"/>
+            </w:tcBorders>
+            <w:shd w:val="clear" w:color="auto" w:fill="FFFFFF"/>
+            <w:hideMark/>
+          </w:tcPr>
+          <w:p>
+            <w:pPr>
+              <w:spacing w:line="276" w:lineRule="auto"/>
+              <w:ind w:firstLine="284"/>
+              <w:rPr>
+                <w:rFonts w:ascii="Times New Roman" w:hAnsi="Times New Roman" w:cs="Times New Roman"/>
+              </w:rPr>
+            </w:pPr>
+            <w:r>
+              <w:rPr>
+                <w:rFonts w:ascii="Times New Roman" w:hAnsi="Times New Roman" w:cs="Times New Roman"/>
+              </w:rPr>
+              <w:t>Khái niệm</w:t>
+            </w:r>
+          </w:p>
+        </w:tc>
+        <w:tc>
+          <w:tcPr>
+            <w:tcW w:w="4111" w:type="dxa"/>
+            <w:tcBorders>
+              <w:top w:val="single" w:sz="6" w:space="0" w:color="D6D6D7"/>
+              <w:left w:val="single" w:sz="6" w:space="0" w:color="D6D6D7"/>
+              <w:bottom w:val="single" w:sz="6" w:space="0" w:color="D6D6D7"/>
+              <w:right w:val="single" w:sz="6" w:space="0" w:color="D6D6D7"/>
+            </w:tcBorders>
+            <w:shd w:val="clear" w:color="auto" w:fill="FFFFFF"/>
+            <w:hideMark/>
+          </w:tcPr>
+          <w:p>
+            <w:pPr>
+              <w:spacing w:line="276" w:lineRule="auto"/>
+              <w:ind w:firstLine="284"/>
+              <w:rPr>
+                <w:rFonts w:ascii="Times New Roman" w:hAnsi="Times New Roman" w:cs="Times New Roman"/>
+              </w:rPr>
+            </w:pPr>
+            <w:r>
+              <w:rPr>
+                <w:rFonts w:ascii="Times New Roman" w:hAnsi="Times New Roman" w:cs="Times New Roman"/>
+              </w:rPr>
+              <w:t>Kiến trúc dựa theo component</w:t>
+            </w:r>
+          </w:p>
+        </w:tc>
+        <w:tc>
+          <w:tcPr>
+            <w:tcW w:w="3685" w:type="dxa"/>
+            <w:tcBorders>
+              <w:top w:val="single" w:sz="6" w:space="0" w:color="D6D6D7"/>
+              <w:left w:val="single" w:sz="6" w:space="0" w:color="D6D6D7"/>
+              <w:bottom w:val="single" w:sz="6" w:space="0" w:color="D6D6D7"/>
+              <w:right w:val="single" w:sz="6" w:space="0" w:color="D6D6D7"/>
+            </w:tcBorders>
+            <w:shd w:val="clear" w:color="auto" w:fill="FFFFFF"/>
+            <w:hideMark/>
+          </w:tcPr>
+          <w:p>
+            <w:pPr>
+              <w:spacing w:line="276" w:lineRule="auto"/>
+              <w:ind w:firstLine="284"/>
+              <w:rPr>
+                <w:rFonts w:ascii="Times New Roman" w:hAnsi="Times New Roman" w:cs="Times New Roman"/>
+              </w:rPr>
+            </w:pPr>
+            <w:r>
+              <w:rPr>
+                <w:rFonts w:ascii="Times New Roman" w:hAnsi="Times New Roman" w:cs="Times New Roman"/>
+              </w:rPr>
+              <w:t>Kiến trúc dựa theo component</w:t>
+            </w:r>
+          </w:p>
+        </w:tc>
+      </w:tr>
+      <w:tr>
+        <w:tc>
+          <w:tcPr>
+            <w:tcW w:w="2592" w:type="dxa"/>
+            <w:tcBorders>
+              <w:top w:val="single" w:sz="6" w:space="0" w:color="D6D6D7"/>
+              <w:left w:val="single" w:sz="6" w:space="0" w:color="D6D6D7"/>
+              <w:bottom w:val="single" w:sz="6" w:space="0" w:color="D6D6D7"/>
+              <w:right w:val="single" w:sz="6" w:space="0" w:color="D6D6D7"/>
+            </w:tcBorders>
+            <w:shd w:val="clear" w:color="auto" w:fill="FFFFFF"/>
+            <w:hideMark/>
+          </w:tcPr>
+          <w:p>
+            <w:pPr>
+              <w:spacing w:line="276" w:lineRule="auto"/>
+              <w:ind w:firstLine="284"/>
+              <w:rPr>
+                <w:rFonts w:ascii="Times New Roman" w:hAnsi="Times New Roman" w:cs="Times New Roman"/>
+              </w:rPr>
+            </w:pPr>
+          </w:p>
+        </w:tc>
+        <w:tc>
+          <w:tcPr>
+            <w:tcW w:w="4111" w:type="dxa"/>
+            <w:tcBorders>
+              <w:top w:val="single" w:sz="6" w:space="0" w:color="D6D6D7"/>
+              <w:left w:val="single" w:sz="6" w:space="0" w:color="D6D6D7"/>
+              <w:bottom w:val="single" w:sz="6" w:space="0" w:color="D6D6D7"/>
+              <w:right w:val="single" w:sz="6" w:space="0" w:color="D6D6D7"/>
+            </w:tcBorders>
+            <w:shd w:val="clear" w:color="auto" w:fill="FFFFFF"/>
+            <w:hideMark/>
+          </w:tcPr>
+          <w:p>
+            <w:pPr>
+              <w:spacing w:line="276" w:lineRule="auto"/>
+              <w:ind w:firstLine="284"/>
+              <w:rPr>
+                <w:rFonts w:ascii="Times New Roman" w:hAnsi="Times New Roman" w:cs="Times New Roman"/>
+              </w:rPr>
+            </w:pPr>
+            <w:r>
+              <w:rPr>
+                <w:rFonts w:ascii="Times New Roman" w:hAnsi="Times New Roman" w:cs="Times New Roman"/>
+              </w:rPr>
+              <w:t>DOM thật</w:t>
+            </w:r>
+          </w:p>
+        </w:tc>
+        <w:tc>
+          <w:tcPr>
+            <w:tcW w:w="3685" w:type="dxa"/>
+            <w:tcBorders>
+              <w:top w:val="single" w:sz="6" w:space="0" w:color="D6D6D7"/>
+              <w:left w:val="single" w:sz="6" w:space="0" w:color="D6D6D7"/>
+              <w:bottom w:val="single" w:sz="6" w:space="0" w:color="D6D6D7"/>
+              <w:right w:val="single" w:sz="6" w:space="0" w:color="D6D6D7"/>
+            </w:tcBorders>
+            <w:shd w:val="clear" w:color="auto" w:fill="FFFFFF"/>
+            <w:hideMark/>
+          </w:tcPr>
+          <w:p>
+            <w:pPr>
+              <w:spacing w:line="276" w:lineRule="auto"/>
+              <w:ind w:firstLine="284"/>
+              <w:rPr>
+                <w:rFonts w:ascii="Times New Roman" w:hAnsi="Times New Roman" w:cs="Times New Roman"/>
+              </w:rPr>
+            </w:pPr>
+            <w:r>
+              <w:rPr>
+                <w:rFonts w:ascii="Times New Roman" w:hAnsi="Times New Roman" w:cs="Times New Roman"/>
+              </w:rPr>
+              <w:t>DOM ảo</w:t>
+            </w:r>
+          </w:p>
+        </w:tc>
+      </w:tr>
+      <w:tr>
+        <w:tc>
+          <w:tcPr>
+            <w:tcW w:w="2592" w:type="dxa"/>
+            <w:tcBorders>
+              <w:top w:val="single" w:sz="6" w:space="0" w:color="D6D6D7"/>
+              <w:left w:val="single" w:sz="6" w:space="0" w:color="D6D6D7"/>
+              <w:bottom w:val="single" w:sz="6" w:space="0" w:color="D6D6D7"/>
+              <w:right w:val="single" w:sz="6" w:space="0" w:color="D6D6D7"/>
+            </w:tcBorders>
+            <w:shd w:val="clear" w:color="auto" w:fill="FFFFFF"/>
+            <w:hideMark/>
+          </w:tcPr>
+          <w:p>
+            <w:pPr>
+              <w:spacing w:line="276" w:lineRule="auto"/>
+              <w:ind w:firstLine="284"/>
+              <w:rPr>
+                <w:rFonts w:ascii="Times New Roman" w:hAnsi="Times New Roman" w:cs="Times New Roman"/>
+              </w:rPr>
+            </w:pPr>
+          </w:p>
+        </w:tc>
+        <w:tc>
+          <w:tcPr>
+            <w:tcW w:w="4111" w:type="dxa"/>
+            <w:tcBorders>
+              <w:top w:val="single" w:sz="6" w:space="0" w:color="D6D6D7"/>
+              <w:left w:val="single" w:sz="6" w:space="0" w:color="D6D6D7"/>
+              <w:bottom w:val="single" w:sz="6" w:space="0" w:color="D6D6D7"/>
+              <w:right w:val="single" w:sz="6" w:space="0" w:color="D6D6D7"/>
+            </w:tcBorders>
+            <w:shd w:val="clear" w:color="auto" w:fill="FFFFFF"/>
+            <w:hideMark/>
+          </w:tcPr>
+          <w:p>
+            <w:pPr>
+              <w:spacing w:line="276" w:lineRule="auto"/>
+              <w:ind w:firstLine="284"/>
+              <w:rPr>
+                <w:rFonts w:ascii="Times New Roman" w:hAnsi="Times New Roman" w:cs="Times New Roman"/>
+              </w:rPr>
+            </w:pPr>
+            <w:r>
+              <w:rPr>
+                <w:rFonts w:ascii="Times New Roman" w:hAnsi="Times New Roman" w:cs="Times New Roman"/>
+              </w:rPr>
+              <w:t>Render tại clien và server</w:t>
+            </w:r>
+          </w:p>
+        </w:tc>
+        <w:tc>
+          <w:tcPr>
+            <w:tcW w:w="3685" w:type="dxa"/>
+            <w:tcBorders>
+              <w:top w:val="single" w:sz="6" w:space="0" w:color="D6D6D7"/>
+              <w:left w:val="single" w:sz="6" w:space="0" w:color="D6D6D7"/>
+              <w:bottom w:val="single" w:sz="6" w:space="0" w:color="D6D6D7"/>
+              <w:right w:val="single" w:sz="6" w:space="0" w:color="D6D6D7"/>
+            </w:tcBorders>
+            <w:shd w:val="clear" w:color="auto" w:fill="FFFFFF"/>
+            <w:hideMark/>
+          </w:tcPr>
+          <w:p>
+            <w:pPr>
+              <w:spacing w:line="276" w:lineRule="auto"/>
+              <w:ind w:firstLine="284"/>
+              <w:rPr>
+                <w:rFonts w:ascii="Times New Roman" w:hAnsi="Times New Roman" w:cs="Times New Roman"/>
+              </w:rPr>
+            </w:pPr>
+            <w:r>
+              <w:rPr>
+                <w:rFonts w:ascii="Times New Roman" w:hAnsi="Times New Roman" w:cs="Times New Roman"/>
+              </w:rPr>
+              <w:t>Render tại server</w:t>
+            </w:r>
+          </w:p>
+        </w:tc>
+      </w:tr>
+      <w:tr>
+        <w:tc>
+          <w:tcPr>
+            <w:tcW w:w="2592" w:type="dxa"/>
+            <w:tcBorders>
+              <w:top w:val="single" w:sz="6" w:space="0" w:color="D6D6D7"/>
+              <w:left w:val="single" w:sz="6" w:space="0" w:color="D6D6D7"/>
+              <w:bottom w:val="single" w:sz="6" w:space="0" w:color="D6D6D7"/>
+              <w:right w:val="single" w:sz="6" w:space="0" w:color="D6D6D7"/>
+            </w:tcBorders>
+            <w:shd w:val="clear" w:color="auto" w:fill="FFFFFF"/>
+            <w:hideMark/>
+          </w:tcPr>
+          <w:p>
+            <w:pPr>
+              <w:spacing w:line="276" w:lineRule="auto"/>
+              <w:ind w:firstLine="284"/>
+              <w:rPr>
+                <w:rFonts w:ascii="Times New Roman" w:hAnsi="Times New Roman" w:cs="Times New Roman"/>
+              </w:rPr>
+            </w:pPr>
+            <w:r>
+              <w:rPr>
+                <w:rFonts w:ascii="Times New Roman" w:hAnsi="Times New Roman" w:cs="Times New Roman"/>
+              </w:rPr>
+              <w:t>Cài đặt</w:t>
+            </w:r>
+          </w:p>
+        </w:tc>
+        <w:tc>
+          <w:tcPr>
+            <w:tcW w:w="4111" w:type="dxa"/>
+            <w:tcBorders>
+              <w:top w:val="single" w:sz="6" w:space="0" w:color="D6D6D7"/>
+              <w:left w:val="single" w:sz="6" w:space="0" w:color="D6D6D7"/>
+              <w:bottom w:val="single" w:sz="6" w:space="0" w:color="D6D6D7"/>
+              <w:right w:val="single" w:sz="6" w:space="0" w:color="D6D6D7"/>
+            </w:tcBorders>
+            <w:shd w:val="clear" w:color="auto" w:fill="FFFFFF"/>
+            <w:hideMark/>
+          </w:tcPr>
+          <w:p>
+            <w:pPr>
+              <w:spacing w:line="276" w:lineRule="auto"/>
+              <w:ind w:firstLine="284"/>
+              <w:rPr>
+                <w:rFonts w:ascii="Times New Roman" w:hAnsi="Times New Roman" w:cs="Times New Roman"/>
+              </w:rPr>
+            </w:pPr>
+            <w:r>
+              <w:rPr>
+                <w:rFonts w:ascii="Times New Roman" w:hAnsi="Times New Roman" w:cs="Times New Roman"/>
+              </w:rPr>
+              <w:t>Tương đối dễ (Angular 1 khó hơn)</w:t>
+            </w:r>
+          </w:p>
+        </w:tc>
+        <w:tc>
+          <w:tcPr>
+            <w:tcW w:w="3685" w:type="dxa"/>
+            <w:tcBorders>
+              <w:top w:val="single" w:sz="6" w:space="0" w:color="D6D6D7"/>
+              <w:left w:val="single" w:sz="6" w:space="0" w:color="D6D6D7"/>
+              <w:bottom w:val="single" w:sz="6" w:space="0" w:color="D6D6D7"/>
+              <w:right w:val="single" w:sz="6" w:space="0" w:color="D6D6D7"/>
+            </w:tcBorders>
+            <w:shd w:val="clear" w:color="auto" w:fill="FFFFFF"/>
+            <w:hideMark/>
+          </w:tcPr>
+          <w:p>
+            <w:pPr>
+              <w:spacing w:line="276" w:lineRule="auto"/>
+              <w:ind w:firstLine="284"/>
+              <w:rPr>
+                <w:rFonts w:ascii="Times New Roman" w:hAnsi="Times New Roman" w:cs="Times New Roman"/>
+              </w:rPr>
+            </w:pPr>
+            <w:r>
+              <w:rPr>
+                <w:rFonts w:ascii="Times New Roman" w:hAnsi="Times New Roman" w:cs="Times New Roman"/>
+              </w:rPr>
+              <w:t>Tương đối khó</w:t>
+            </w:r>
+          </w:p>
+        </w:tc>
+      </w:tr>
+      <w:tr>
+        <w:tc>
+          <w:tcPr>
+            <w:tcW w:w="2592" w:type="dxa"/>
+            <w:tcBorders>
+              <w:top w:val="single" w:sz="6" w:space="0" w:color="D6D6D7"/>
+              <w:left w:val="single" w:sz="6" w:space="0" w:color="D6D6D7"/>
+              <w:bottom w:val="single" w:sz="6" w:space="0" w:color="D6D6D7"/>
+              <w:right w:val="single" w:sz="6" w:space="0" w:color="D6D6D7"/>
+            </w:tcBorders>
+            <w:shd w:val="clear" w:color="auto" w:fill="FFFFFF"/>
+            <w:hideMark/>
+          </w:tcPr>
+          <w:p>
+            <w:pPr>
+              <w:spacing w:line="276" w:lineRule="auto"/>
+              <w:ind w:firstLine="284"/>
+              <w:rPr>
+                <w:rFonts w:ascii="Times New Roman" w:hAnsi="Times New Roman" w:cs="Times New Roman"/>
+              </w:rPr>
+            </w:pPr>
+            <w:r>
+              <w:rPr>
+                <w:rFonts w:ascii="Times New Roman" w:hAnsi="Times New Roman" w:cs="Times New Roman"/>
+              </w:rPr>
+              <w:t>Data binding</w:t>
+            </w:r>
+          </w:p>
+        </w:tc>
+        <w:tc>
+          <w:tcPr>
+            <w:tcW w:w="4111" w:type="dxa"/>
+            <w:tcBorders>
+              <w:top w:val="single" w:sz="6" w:space="0" w:color="D6D6D7"/>
+              <w:left w:val="single" w:sz="6" w:space="0" w:color="D6D6D7"/>
+              <w:bottom w:val="single" w:sz="6" w:space="0" w:color="D6D6D7"/>
+              <w:right w:val="single" w:sz="6" w:space="0" w:color="D6D6D7"/>
+            </w:tcBorders>
+            <w:shd w:val="clear" w:color="auto" w:fill="FFFFFF"/>
+            <w:hideMark/>
+          </w:tcPr>
+          <w:p>
+            <w:pPr>
+              <w:spacing w:line="276" w:lineRule="auto"/>
+              <w:ind w:firstLine="284"/>
+              <w:rPr>
+                <w:rFonts w:ascii="Times New Roman" w:hAnsi="Times New Roman" w:cs="Times New Roman"/>
+              </w:rPr>
+            </w:pPr>
+            <w:r>
+              <w:rPr>
+                <w:rFonts w:ascii="Times New Roman" w:hAnsi="Times New Roman" w:cs="Times New Roman"/>
+              </w:rPr>
+              <w:t>Data binding 2 chiều</w:t>
+            </w:r>
+          </w:p>
+        </w:tc>
+        <w:tc>
+          <w:tcPr>
+            <w:tcW w:w="3685" w:type="dxa"/>
+            <w:tcBorders>
+              <w:top w:val="single" w:sz="6" w:space="0" w:color="D6D6D7"/>
+              <w:left w:val="single" w:sz="6" w:space="0" w:color="D6D6D7"/>
+              <w:bottom w:val="single" w:sz="6" w:space="0" w:color="D6D6D7"/>
+              <w:right w:val="single" w:sz="6" w:space="0" w:color="D6D6D7"/>
+            </w:tcBorders>
+            <w:shd w:val="clear" w:color="auto" w:fill="FFFFFF"/>
+            <w:hideMark/>
+          </w:tcPr>
+          <w:p>
+            <w:pPr>
+              <w:spacing w:line="276" w:lineRule="auto"/>
+              <w:ind w:firstLine="284"/>
+              <w:rPr>
+                <w:rFonts w:ascii="Times New Roman" w:hAnsi="Times New Roman" w:cs="Times New Roman"/>
+              </w:rPr>
+            </w:pPr>
+            <w:r>
+              <w:rPr>
+                <w:rFonts w:ascii="Times New Roman" w:hAnsi="Times New Roman" w:cs="Times New Roman"/>
+              </w:rPr>
+              <w:t>Data binding 1 chiều</w:t>
+            </w:r>
+          </w:p>
+        </w:tc>
+      </w:tr>
+      <w:tr>
+        <w:tc>
+          <w:tcPr>
+            <w:tcW w:w="2592" w:type="dxa"/>
+            <w:tcBorders>
+              <w:top w:val="single" w:sz="6" w:space="0" w:color="D6D6D7"/>
+              <w:left w:val="single" w:sz="6" w:space="0" w:color="D6D6D7"/>
+              <w:bottom w:val="single" w:sz="6" w:space="0" w:color="D6D6D7"/>
+              <w:right w:val="single" w:sz="6" w:space="0" w:color="D6D6D7"/>
+            </w:tcBorders>
+            <w:shd w:val="clear" w:color="auto" w:fill="FFFFFF"/>
+            <w:hideMark/>
+          </w:tcPr>
+          <w:p>
+            <w:pPr>
+              <w:spacing w:line="276" w:lineRule="auto"/>
+              <w:ind w:firstLine="284"/>
+              <w:rPr>
+                <w:rFonts w:ascii="Times New Roman" w:hAnsi="Times New Roman" w:cs="Times New Roman"/>
+              </w:rPr>
+            </w:pPr>
+            <w:r>
+              <w:rPr>
+                <w:rFonts w:ascii="Times New Roman" w:hAnsi="Times New Roman" w:cs="Times New Roman"/>
+              </w:rPr>
+              <w:t>Quản lý dependency</w:t>
+            </w:r>
+          </w:p>
+        </w:tc>
+        <w:tc>
+          <w:tcPr>
+            <w:tcW w:w="4111" w:type="dxa"/>
+            <w:tcBorders>
+              <w:top w:val="single" w:sz="6" w:space="0" w:color="D6D6D7"/>
+              <w:left w:val="single" w:sz="6" w:space="0" w:color="D6D6D7"/>
+              <w:bottom w:val="single" w:sz="6" w:space="0" w:color="D6D6D7"/>
+              <w:right w:val="single" w:sz="6" w:space="0" w:color="D6D6D7"/>
+            </w:tcBorders>
+            <w:shd w:val="clear" w:color="auto" w:fill="FFFFFF"/>
+            <w:hideMark/>
+          </w:tcPr>
+          <w:p>
+            <w:pPr>
+              <w:spacing w:line="276" w:lineRule="auto"/>
+              <w:ind w:firstLine="284"/>
+              <w:rPr>
+                <w:rFonts w:ascii="Times New Roman" w:hAnsi="Times New Roman" w:cs="Times New Roman"/>
+              </w:rPr>
+            </w:pPr>
+            <w:r>
+              <w:rPr>
+                <w:rFonts w:ascii="Times New Roman" w:hAnsi="Times New Roman" w:cs="Times New Roman"/>
+              </w:rPr>
+              <w:t>Sử dụng những công cụ được xây dựng sẵn cho quản lý sự phụ thuộc</w:t>
+            </w:r>
+          </w:p>
+        </w:tc>
+        <w:tc>
+          <w:tcPr>
+            <w:tcW w:w="3685" w:type="dxa"/>
+            <w:tcBorders>
+              <w:top w:val="single" w:sz="6" w:space="0" w:color="D6D6D7"/>
+              <w:left w:val="single" w:sz="6" w:space="0" w:color="D6D6D7"/>
+              <w:bottom w:val="single" w:sz="6" w:space="0" w:color="D6D6D7"/>
+              <w:right w:val="single" w:sz="6" w:space="0" w:color="D6D6D7"/>
+            </w:tcBorders>
+            <w:shd w:val="clear" w:color="auto" w:fill="FFFFFF"/>
+            <w:hideMark/>
+          </w:tcPr>
+          <w:p>
+            <w:pPr>
+              <w:spacing w:line="276" w:lineRule="auto"/>
+              <w:ind w:firstLine="284"/>
+              <w:rPr>
+                <w:rFonts w:ascii="Times New Roman" w:hAnsi="Times New Roman" w:cs="Times New Roman"/>
+              </w:rPr>
+            </w:pPr>
+            <w:r>
+              <w:rPr>
+                <w:rFonts w:ascii="Times New Roman" w:hAnsi="Times New Roman" w:cs="Times New Roman"/>
+              </w:rPr>
+              <w:t>Yêu cầu ReactDI để quản lý sự phụ thuộc</w:t>
+            </w:r>
+          </w:p>
+        </w:tc>
+      </w:tr>
+      <w:tr>
+        <w:tc>
+          <w:tcPr>
+            <w:tcW w:w="2592" w:type="dxa"/>
+            <w:tcBorders>
+              <w:top w:val="single" w:sz="6" w:space="0" w:color="D6D6D7"/>
+              <w:left w:val="single" w:sz="6" w:space="0" w:color="D6D6D7"/>
+              <w:bottom w:val="single" w:sz="6" w:space="0" w:color="D6D6D7"/>
+              <w:right w:val="single" w:sz="6" w:space="0" w:color="D6D6D7"/>
+            </w:tcBorders>
+            <w:shd w:val="clear" w:color="auto" w:fill="FFFFFF"/>
+            <w:hideMark/>
+          </w:tcPr>
+          <w:p>
+            <w:pPr>
+              <w:spacing w:line="276" w:lineRule="auto"/>
+              <w:ind w:firstLine="284"/>
+              <w:rPr>
+                <w:rFonts w:ascii="Times New Roman" w:hAnsi="Times New Roman" w:cs="Times New Roman"/>
+              </w:rPr>
+            </w:pPr>
+            <w:r>
+              <w:rPr>
+                <w:rFonts w:ascii="Times New Roman" w:hAnsi="Times New Roman" w:cs="Times New Roman"/>
+              </w:rPr>
+              <w:t>Hỗ trợ ngôn ngữ</w:t>
+            </w:r>
+          </w:p>
+        </w:tc>
+        <w:tc>
+          <w:tcPr>
+            <w:tcW w:w="4111" w:type="dxa"/>
+            <w:tcBorders>
+              <w:top w:val="single" w:sz="6" w:space="0" w:color="D6D6D7"/>
+              <w:left w:val="single" w:sz="6" w:space="0" w:color="D6D6D7"/>
+              <w:bottom w:val="single" w:sz="6" w:space="0" w:color="D6D6D7"/>
+              <w:right w:val="single" w:sz="6" w:space="0" w:color="D6D6D7"/>
+            </w:tcBorders>
+            <w:shd w:val="clear" w:color="auto" w:fill="FFFFFF"/>
+            <w:hideMark/>
+          </w:tcPr>
+          <w:p>
+            <w:pPr>
+              <w:spacing w:line="276" w:lineRule="auto"/>
+              <w:ind w:firstLine="284"/>
+              <w:rPr>
+                <w:rFonts w:ascii="Times New Roman" w:hAnsi="Times New Roman" w:cs="Times New Roman"/>
+              </w:rPr>
+            </w:pPr>
+            <w:r>
+              <w:rPr>
+                <w:rFonts w:ascii="Times New Roman" w:hAnsi="Times New Roman" w:cs="Times New Roman"/>
+              </w:rPr>
+              <w:t>TypeScript, CoffeeScript, Javascript</w:t>
+            </w:r>
+          </w:p>
+        </w:tc>
+        <w:tc>
+          <w:tcPr>
+            <w:tcW w:w="3685" w:type="dxa"/>
+            <w:tcBorders>
+              <w:top w:val="single" w:sz="6" w:space="0" w:color="D6D6D7"/>
+              <w:left w:val="single" w:sz="6" w:space="0" w:color="D6D6D7"/>
+              <w:bottom w:val="single" w:sz="6" w:space="0" w:color="D6D6D7"/>
+              <w:right w:val="single" w:sz="6" w:space="0" w:color="D6D6D7"/>
+            </w:tcBorders>
+            <w:shd w:val="clear" w:color="auto" w:fill="FFFFFF"/>
+            <w:hideMark/>
+          </w:tcPr>
+          <w:p>
+            <w:pPr>
+              <w:spacing w:line="276" w:lineRule="auto"/>
+              <w:ind w:firstLine="284"/>
+              <w:rPr>
+                <w:rFonts w:ascii="Times New Roman" w:hAnsi="Times New Roman" w:cs="Times New Roman"/>
+              </w:rPr>
+            </w:pPr>
+            <w:r>
+              <w:rPr>
+                <w:rFonts w:ascii="Times New Roman" w:hAnsi="Times New Roman" w:cs="Times New Roman"/>
+              </w:rPr>
+              <w:t>JSX, JavaScript, TypeScript</w:t>
+            </w:r>
+          </w:p>
+        </w:tc>
+      </w:tr>
+      <w:tr>
+        <w:tc>
+          <w:tcPr>
+            <w:tcW w:w="2592" w:type="dxa"/>
+            <w:tcBorders>
+              <w:top w:val="single" w:sz="6" w:space="0" w:color="D6D6D7"/>
+              <w:left w:val="single" w:sz="6" w:space="0" w:color="D6D6D7"/>
+              <w:bottom w:val="single" w:sz="6" w:space="0" w:color="D6D6D7"/>
+              <w:right w:val="single" w:sz="6" w:space="0" w:color="D6D6D7"/>
+            </w:tcBorders>
+            <w:shd w:val="clear" w:color="auto" w:fill="FFFFFF"/>
+            <w:hideMark/>
+          </w:tcPr>
+          <w:p>
+            <w:pPr>
+              <w:spacing w:line="276" w:lineRule="auto"/>
+              <w:ind w:firstLine="284"/>
+              <w:rPr>
+                <w:rFonts w:ascii="Times New Roman" w:hAnsi="Times New Roman" w:cs="Times New Roman"/>
+              </w:rPr>
+            </w:pPr>
+            <w:r>
+              <w:rPr>
+                <w:rFonts w:ascii="Times New Roman" w:hAnsi="Times New Roman" w:cs="Times New Roman"/>
+              </w:rPr>
+              <w:t>Thoải mái khi sử dụng</w:t>
+            </w:r>
+          </w:p>
+        </w:tc>
+        <w:tc>
+          <w:tcPr>
+            <w:tcW w:w="4111" w:type="dxa"/>
+            <w:tcBorders>
+              <w:top w:val="single" w:sz="6" w:space="0" w:color="D6D6D7"/>
+              <w:left w:val="single" w:sz="6" w:space="0" w:color="D6D6D7"/>
+              <w:bottom w:val="single" w:sz="6" w:space="0" w:color="D6D6D7"/>
+              <w:right w:val="single" w:sz="6" w:space="0" w:color="D6D6D7"/>
+            </w:tcBorders>
+            <w:shd w:val="clear" w:color="auto" w:fill="FFFFFF"/>
+            <w:hideMark/>
+          </w:tcPr>
+          <w:p>
+            <w:pPr>
+              <w:spacing w:line="276" w:lineRule="auto"/>
+              <w:ind w:firstLine="284"/>
+              <w:rPr>
+                <w:rFonts w:ascii="Times New Roman" w:hAnsi="Times New Roman" w:cs="Times New Roman"/>
+              </w:rPr>
+            </w:pPr>
+            <w:r>
+              <w:rPr>
+                <w:rFonts w:ascii="Times New Roman" w:hAnsi="Times New Roman" w:cs="Times New Roman"/>
+              </w:rPr>
+              <w:t>Ít thoải mái, phải tuân theo các quy ước</w:t>
+            </w:r>
+          </w:p>
+        </w:tc>
+        <w:tc>
+          <w:tcPr>
+            <w:tcW w:w="3685" w:type="dxa"/>
+            <w:tcBorders>
+              <w:top w:val="single" w:sz="6" w:space="0" w:color="D6D6D7"/>
+              <w:left w:val="single" w:sz="6" w:space="0" w:color="D6D6D7"/>
+              <w:bottom w:val="single" w:sz="6" w:space="0" w:color="D6D6D7"/>
+              <w:right w:val="single" w:sz="6" w:space="0" w:color="D6D6D7"/>
+            </w:tcBorders>
+            <w:shd w:val="clear" w:color="auto" w:fill="FFFFFF"/>
+            <w:hideMark/>
+          </w:tcPr>
+          <w:p>
+            <w:pPr>
+              <w:spacing w:line="276" w:lineRule="auto"/>
+              <w:ind w:firstLine="284"/>
+              <w:rPr>
+                <w:rFonts w:ascii="Times New Roman" w:hAnsi="Times New Roman" w:cs="Times New Roman"/>
+              </w:rPr>
+            </w:pPr>
+            <w:r>
+              <w:rPr>
+                <w:rFonts w:ascii="Times New Roman" w:hAnsi="Times New Roman" w:cs="Times New Roman"/>
+              </w:rPr>
+              <w:t>Thoải mái hơn</w:t>
+            </w:r>
+          </w:p>
+        </w:tc>
+      </w:tr>
+      <w:tr>
+        <w:tc>
+          <w:tcPr>
+            <w:tcW w:w="2592" w:type="dxa"/>
+            <w:tcBorders>
+              <w:top w:val="single" w:sz="6" w:space="0" w:color="D6D6D7"/>
+              <w:left w:val="single" w:sz="6" w:space="0" w:color="D6D6D7"/>
+              <w:bottom w:val="single" w:sz="6" w:space="0" w:color="D6D6D7"/>
+              <w:right w:val="single" w:sz="6" w:space="0" w:color="D6D6D7"/>
+            </w:tcBorders>
+            <w:shd w:val="clear" w:color="auto" w:fill="F6F6F7"/>
+            <w:hideMark/>
+          </w:tcPr>
+          <w:p>
+            <w:pPr>
+              <w:spacing w:line="276" w:lineRule="auto"/>
+              <w:ind w:firstLine="284"/>
+              <w:rPr>
+                <w:rFonts w:ascii="Times New Roman" w:hAnsi="Times New Roman" w:cs="Times New Roman"/>
+              </w:rPr>
+            </w:pPr>
+            <w:r>
+              <w:rPr>
+                <w:rFonts w:ascii="Times New Roman" w:hAnsi="Times New Roman" w:cs="Times New Roman"/>
+              </w:rPr>
+              <w:t>Khả năng tiếp cận</w:t>
+            </w:r>
+          </w:p>
+        </w:tc>
+        <w:tc>
+          <w:tcPr>
+            <w:tcW w:w="4111" w:type="dxa"/>
+            <w:tcBorders>
+              <w:top w:val="single" w:sz="6" w:space="0" w:color="D6D6D7"/>
+              <w:left w:val="single" w:sz="6" w:space="0" w:color="D6D6D7"/>
+              <w:bottom w:val="single" w:sz="6" w:space="0" w:color="D6D6D7"/>
+              <w:right w:val="single" w:sz="6" w:space="0" w:color="D6D6D7"/>
+            </w:tcBorders>
+            <w:shd w:val="clear" w:color="auto" w:fill="F6F6F7"/>
+            <w:hideMark/>
+          </w:tcPr>
+          <w:p>
+            <w:pPr>
+              <w:spacing w:line="276" w:lineRule="auto"/>
+              <w:ind w:firstLine="284"/>
+              <w:rPr>
+                <w:rFonts w:ascii="Times New Roman" w:hAnsi="Times New Roman" w:cs="Times New Roman"/>
+              </w:rPr>
+            </w:pPr>
+            <w:r>
+              <w:rPr>
+                <w:rFonts w:ascii="Times New Roman" w:hAnsi="Times New Roman" w:cs="Times New Roman"/>
+              </w:rPr>
+              <w:t>Khó khăn (yêu cầu dev có kiến thức nâng cao về JS)</w:t>
+            </w:r>
+          </w:p>
+        </w:tc>
+        <w:tc>
+          <w:tcPr>
+            <w:tcW w:w="3685" w:type="dxa"/>
+            <w:tcBorders>
+              <w:top w:val="single" w:sz="6" w:space="0" w:color="D6D6D7"/>
+              <w:left w:val="single" w:sz="6" w:space="0" w:color="D6D6D7"/>
+              <w:bottom w:val="single" w:sz="6" w:space="0" w:color="D6D6D7"/>
+              <w:right w:val="single" w:sz="6" w:space="0" w:color="D6D6D7"/>
+            </w:tcBorders>
+            <w:shd w:val="clear" w:color="auto" w:fill="F6F6F7"/>
+            <w:hideMark/>
+          </w:tcPr>
+          <w:p>
+            <w:pPr>
+              <w:spacing w:line="276" w:lineRule="auto"/>
+              <w:ind w:firstLine="284"/>
+              <w:rPr>
+                <w:rFonts w:ascii="Times New Roman" w:hAnsi="Times New Roman" w:cs="Times New Roman"/>
+              </w:rPr>
+            </w:pPr>
+            <w:r>
+              <w:rPr>
+                <w:rFonts w:ascii="Times New Roman" w:hAnsi="Times New Roman" w:cs="Times New Roman"/>
+              </w:rPr>
+              <w:t>Dễ (chỉ cần dev có kiến thức trung bình về JS)</w:t>
+            </w:r>
+          </w:p>
+        </w:tc>
+      </w:tr>
+    </w:tbl>
+    <w:p>
+      <w:pPr>
+        <w:spacing w:line="276" w:lineRule="auto"/>
+        <w:ind w:firstLine="284"/>
+        <w:rPr>
+          <w:rFonts w:ascii="Times New Roman" w:hAnsi="Times New Roman" w:cs="Times New Roman"/>
+          <w:b/>
+          <w:bCs/>
+          <w:lang w:val="en-US"/>
+        </w:rPr>
+      </w:pPr>
+    </w:p>
+    <w:p>
+      <w:pPr>
+        <w:spacing w:line="276" w:lineRule="auto"/>
+        <w:ind w:firstLine="284"/>
+        <w:rPr>
+          <w:rFonts w:ascii="Times New Roman" w:hAnsi="Times New Roman" w:cs="Times New Roman"/>
+          <w:b/>
+          <w:bCs/>
+          <w:lang w:val="en-US"/>
+        </w:rPr>
+      </w:pPr>
+      <w:r>
+        <w:rPr>
+          <w:rFonts w:ascii="Times New Roman" w:hAnsi="Times New Roman" w:cs="Times New Roman"/>
+          <w:b/>
+          <w:bCs/>
+          <w:lang w:val="en-US"/>
+        </w:rPr>
+        <w:t>b. Flutter:</w:t>
+      </w:r>
+    </w:p>
+    <w:p>
+      <w:pPr>
+        <w:spacing w:line="276" w:lineRule="auto"/>
+        <w:ind w:firstLine="284"/>
+        <w:rPr>
+          <w:rFonts w:ascii="Times New Roman" w:hAnsi="Times New Roman" w:cs="Times New Roman"/>
+          <w:b/>
+          <w:bCs/>
+          <w:lang w:val="en-US"/>
+        </w:rPr>
+      </w:pPr>
+      <w:r>
+        <w:rPr>
+          <w:rFonts w:ascii="Times New Roman" w:hAnsi="Times New Roman" w:cs="Times New Roman"/>
+          <w:b/>
+          <w:bCs/>
+          <w:lang w:val="en-US"/>
+        </w:rPr>
+        <w:lastRenderedPageBreak/>
+        <w:t>*Ưu điểm:</w:t>
+      </w:r>
+    </w:p>
+    <w:p>
+      <w:pPr>
+        <w:spacing w:line="276" w:lineRule="auto"/>
+        <w:ind w:firstLine="284"/>
+        <w:jc w:val="both"/>
+        <w:rPr>
+          <w:rFonts w:ascii="Times New Roman" w:hAnsi="Times New Roman" w:cs="Times New Roman"/>
+        </w:rPr>
+      </w:pPr>
+      <w:r>
+        <w:rPr>
+          <w:rFonts w:ascii="Times New Roman" w:hAnsi="Times New Roman" w:cs="Times New Roman"/>
+        </w:rPr>
+        <w:t>– Mạnh về animation, performance app rất cao.</w:t>
+      </w:r>
+    </w:p>
+    <w:p>
+      <w:pPr>
+        <w:spacing w:line="276" w:lineRule="auto"/>
+        <w:ind w:firstLine="284"/>
+        <w:jc w:val="both"/>
+        <w:rPr>
+          <w:rFonts w:ascii="Times New Roman" w:hAnsi="Times New Roman" w:cs="Times New Roman"/>
+        </w:rPr>
+      </w:pPr>
+      <w:r>
+        <w:rPr>
+          <w:rFonts w:ascii="Times New Roman" w:hAnsi="Times New Roman" w:cs="Times New Roman"/>
+        </w:rPr>
+        <w:t>– Giao tiếp gần như trực tiếp với native</w:t>
+      </w:r>
+    </w:p>
+    <w:p>
+      <w:pPr>
+        <w:spacing w:line="276" w:lineRule="auto"/>
+        <w:ind w:firstLine="284"/>
+        <w:jc w:val="both"/>
+        <w:rPr>
+          <w:rFonts w:ascii="Times New Roman" w:hAnsi="Times New Roman" w:cs="Times New Roman"/>
+        </w:rPr>
+      </w:pPr>
+      <w:r>
+        <w:rPr>
+          <w:rFonts w:ascii="Times New Roman" w:hAnsi="Times New Roman" w:cs="Times New Roman"/>
+        </w:rPr>
+        <w:t>– Static language nhưng với syntax hiện đại, compiler linh động giữa AOT (for archive, build prod) và JIT (for development, hot reload)</w:t>
+      </w:r>
+    </w:p>
+    <w:p>
+      <w:pPr>
+        <w:spacing w:line="276" w:lineRule="auto"/>
+        <w:ind w:firstLine="284"/>
+        <w:jc w:val="both"/>
+        <w:rPr>
+          <w:rFonts w:ascii="Times New Roman" w:hAnsi="Times New Roman" w:cs="Times New Roman"/>
+        </w:rPr>
+      </w:pPr>
+      <w:r>
+        <w:rPr>
+          <w:rFonts w:ascii="Times New Roman" w:hAnsi="Times New Roman" w:cs="Times New Roman"/>
+        </w:rPr>
+        <w:t>– Có thể chạy được giả lập mobile ngay trên web, tiện cho development. Các metric measure performance được hỗ trợ sẵn giúp developer kiểm soát tốt performance của app.</w:t>
+      </w:r>
+    </w:p>
+    <w:p>
+      <w:pPr>
+        <w:spacing w:line="276" w:lineRule="auto"/>
+        <w:ind w:firstLine="284"/>
+        <w:jc w:val="both"/>
+        <w:rPr>
+          <w:rFonts w:ascii="Times New Roman" w:hAnsi="Times New Roman" w:cs="Times New Roman"/>
+        </w:rPr>
+      </w:pPr>
+      <w:r>
+        <w:rPr>
+          <w:rFonts w:ascii="Times New Roman" w:hAnsi="Times New Roman" w:cs="Times New Roman"/>
+        </w:rPr>
+        <w:t>– Có thể dùng để build các bundle/framework gắn và app native để tăng performance.</w:t>
+      </w:r>
+    </w:p>
+    <w:p>
+      <w:pPr>
+        <w:spacing w:line="276" w:lineRule="auto"/>
+        <w:ind w:firstLine="284"/>
+        <w:jc w:val="both"/>
+        <w:rPr>
+          <w:rFonts w:ascii="Times New Roman" w:hAnsi="Times New Roman" w:cs="Times New Roman"/>
+          <w:lang w:val="en-US"/>
+        </w:rPr>
+      </w:pPr>
+    </w:p>
+    <w:p>
+      <w:pPr>
+        <w:spacing w:line="276" w:lineRule="auto"/>
+        <w:ind w:firstLine="284"/>
+        <w:jc w:val="both"/>
+        <w:rPr>
+          <w:rFonts w:ascii="Times New Roman" w:hAnsi="Times New Roman" w:cs="Times New Roman"/>
+          <w:b/>
+          <w:bCs/>
+          <w:lang w:val="en-US"/>
+        </w:rPr>
+      </w:pPr>
+      <w:r>
+        <w:rPr>
+          <w:rFonts w:ascii="Times New Roman" w:hAnsi="Times New Roman" w:cs="Times New Roman"/>
+          <w:b/>
+          <w:bCs/>
+          <w:lang w:val="en-US"/>
+        </w:rPr>
+        <w:t>*Khuyết điểm:</w:t>
+      </w:r>
+    </w:p>
+    <w:p>
+      <w:pPr>
+        <w:spacing w:line="276" w:lineRule="auto"/>
+        <w:ind w:firstLine="284"/>
+        <w:jc w:val="both"/>
+        <w:rPr>
+          <w:rFonts w:ascii="Times New Roman" w:hAnsi="Times New Roman" w:cs="Times New Roman"/>
+        </w:rPr>
+      </w:pPr>
+      <w:r>
+        <w:rPr>
+          <w:rFonts w:ascii="Times New Roman" w:hAnsi="Times New Roman" w:cs="Times New Roman"/>
+          <w:lang w:val="en-US"/>
+        </w:rPr>
+        <w:t xml:space="preserve">- Bộ Render UI </w:t>
+      </w:r>
+      <w:r>
+        <w:rPr>
+          <w:rFonts w:ascii="Times New Roman" w:hAnsi="Times New Roman" w:cs="Times New Roman"/>
+        </w:rPr>
+        <w:t>được team author gần như viết lại, không liên quan tới UI có sẵn của Framework native, dẫn đến memory sử dụng khá nhiều.</w:t>
+      </w:r>
+    </w:p>
+    <w:p>
+      <w:pPr>
+        <w:spacing w:line="276" w:lineRule="auto"/>
+        <w:ind w:firstLine="284"/>
+        <w:jc w:val="both"/>
+        <w:rPr>
+          <w:rFonts w:ascii="Times New Roman" w:hAnsi="Times New Roman" w:cs="Times New Roman"/>
+        </w:rPr>
+      </w:pPr>
+      <w:r>
+        <w:rPr>
+          <w:rFonts w:ascii="Times New Roman" w:hAnsi="Times New Roman" w:cs="Times New Roman"/>
+        </w:rPr>
+        <w:t>– Phải học thêm ngôn ngữ DART, bloc pattern, DART Streaming</w:t>
+      </w:r>
+    </w:p>
+    <w:p>
+      <w:pPr>
+        <w:spacing w:line="276" w:lineRule="auto"/>
+        <w:ind w:firstLine="284"/>
+        <w:jc w:val="both"/>
+        <w:rPr>
+          <w:rFonts w:ascii="Times New Roman" w:hAnsi="Times New Roman" w:cs="Times New Roman"/>
+        </w:rPr>
+      </w:pPr>
+      <w:r>
+        <w:rPr>
+          <w:rFonts w:ascii="Times New Roman" w:hAnsi="Times New Roman" w:cs="Times New Roman"/>
+        </w:rPr>
+        <w:t>– Dù đã release 1.0 chính thức, tuy nhiên còn khá mới. Một số plugin rất quan trọng như Google Map vẫn còn đang phát triển, chưa stable.</w:t>
+      </w:r>
+    </w:p>
+    <w:p>
+      <w:pPr>
+        <w:spacing w:line="276" w:lineRule="auto"/>
+        <w:ind w:firstLine="284"/>
+        <w:jc w:val="both"/>
+        <w:rPr>
+          <w:rFonts w:ascii="Times New Roman" w:hAnsi="Times New Roman" w:cs="Times New Roman"/>
+        </w:rPr>
+      </w:pPr>
+      <w:r>
+        <w:rPr>
+          <w:rFonts w:ascii="Times New Roman" w:hAnsi="Times New Roman" w:cs="Times New Roman"/>
+        </w:rPr>
+        <w:t>– Là con cưng của Google, tuy nhiên hãng dính nhìu phốt với thói quen “quăng con giữa chợ” nên cần cân nhắc.</w:t>
+      </w:r>
+    </w:p>
+    <w:p>
+      <w:pPr>
+        <w:spacing w:line="276" w:lineRule="auto"/>
+        <w:ind w:firstLine="284"/>
+        <w:jc w:val="both"/>
+        <w:rPr>
+          <w:rFonts w:ascii="Times New Roman" w:hAnsi="Times New Roman" w:cs="Times New Roman"/>
+          <w:lang w:val="en-US"/>
+        </w:rPr>
+      </w:pPr>
+    </w:p>
+    <w:p>
+      <w:pPr>
+        <w:spacing w:line="276" w:lineRule="auto"/>
+        <w:ind w:firstLine="284"/>
+        <w:jc w:val="both"/>
+        <w:rPr>
+          <w:rFonts w:ascii="Times New Roman" w:hAnsi="Times New Roman" w:cs="Times New Roman"/>
+          <w:b/>
+          <w:bCs/>
+          <w:lang w:val="en-US"/>
+        </w:rPr>
+      </w:pPr>
+      <w:r>
+        <w:rPr>
+          <w:rFonts w:ascii="Times New Roman" w:hAnsi="Times New Roman" w:cs="Times New Roman"/>
+          <w:b/>
+          <w:bCs/>
+          <w:lang w:val="en-US"/>
+        </w:rPr>
+        <w:t xml:space="preserve">II. </w:t>
+      </w:r>
+    </w:p>
+    <w:p>
+      <w:pPr>
+        <w:spacing w:line="276" w:lineRule="auto"/>
+        <w:ind w:firstLine="284"/>
+        <w:jc w:val="both"/>
+        <w:rPr>
+          <w:rFonts w:ascii="Times New Roman" w:hAnsi="Times New Roman" w:cs="Times New Roman"/>
+          <w:b/>
+          <w:bCs/>
+          <w:lang w:val="en-US"/>
+        </w:rPr>
+      </w:pPr>
+      <w:r>
+        <w:rPr>
+          <w:rFonts w:ascii="Times New Roman" w:hAnsi="Times New Roman" w:cs="Times New Roman"/>
+          <w:b/>
+          <w:bCs/>
+          <w:lang w:val="en-US"/>
+        </w:rPr>
+        <w:t>1. Hello Word:</w:t>
+      </w:r>
+    </w:p>
+    <w:p>
+      <w:pPr>
+        <w:spacing w:line="276" w:lineRule="auto"/>
+        <w:ind w:firstLine="284"/>
+        <w:jc w:val="both"/>
+        <w:rPr>
+          <w:rFonts w:ascii="Times New Roman" w:hAnsi="Times New Roman" w:cs="Times New Roman"/>
+          <w:b/>
+          <w:bCs/>
+          <w:lang w:val="en-US"/>
+        </w:rPr>
+      </w:pPr>
+      <w:r>
+        <w:rPr>
+          <w:rFonts w:ascii="Times New Roman" w:hAnsi="Times New Roman" w:cs="Times New Roman"/>
+          <w:b/>
+          <w:bCs/>
+          <w:noProof/>
+          <w:lang w:val="en-US"/>
+        </w:rPr>
+        <w:drawing>
+          <wp:inline distT="0" distB="0" distL="0" distR="0">
+            <wp:extent cx="5727700" cy="2240915"/>
+            <wp:effectExtent l="0" t="0" r="0" b="0"/>
+            <wp:docPr id="5" name="Picture 5"/>
+            <wp:cNvGraphicFramePr>
+              <a:graphicFrameLocks xmlns:a="http://schemas.openxmlformats.org/drawingml/2006/main" noChangeAspect="1"/>
+            </wp:cNvGraphicFramePr>
+            <a:graphic xmlns:a="http://schemas.openxmlformats.org/drawingml/2006/main">
+              <a:graphicData uri="http://schemas.openxmlformats.org/drawingml/2006/picture">
+                <pic:pic xmlns:pic="http://schemas.openxmlformats.org/drawingml/2006/picture">
+                  <pic:nvPicPr>
+                    <pic:cNvPr id="5" name="Picture 5"/>
+                    <pic:cNvPicPr/>
+                  </pic:nvPicPr>
+                  <pic:blipFill>
+                    <a:blip r:embed="rId20" cstate="print">
+                      <a:extLst>
+                        <a:ext uri="{28A0092B-C50C-407E-A947-70E740481C1C}">
+                          <a14:useLocalDpi xmlns:a14="http://schemas.microsoft.com/office/drawing/2010/main" val="0"/>
+                        </a:ext>
+                      </a:extLst>
+                    </a:blip>
+                    <a:stretch>
+                      <a:fillRect/>
+                    </a:stretch>
+                  </pic:blipFill>
+                  <pic:spPr>
+                    <a:xfrm>
+                      <a:off x="0" y="0"/>
+                      <a:ext cx="5727700" cy="2240915"/>
+                    </a:xfrm>
+                    <a:prstGeom prst="rect">
+                      <a:avLst/>
+                    </a:prstGeom>
+                  </pic:spPr>
+                </pic:pic>
+              </a:graphicData>
+            </a:graphic>
+          </wp:inline>
+        </w:drawing>
+      </w:r>
+    </w:p>
+    <w:p>
+      <w:pPr>
+        <w:spacing w:line="276" w:lineRule="auto"/>
+        <w:ind w:firstLine="284"/>
+        <w:jc w:val="both"/>
+        <w:rPr>
+          <w:rFonts w:ascii="Times New Roman" w:hAnsi="Times New Roman" w:cs="Times New Roman"/>
+          <w:b/>
+          <w:bCs/>
+          <w:lang w:val="en-US"/>
+        </w:rPr>
+      </w:pPr>
+    </w:p>
+    <w:p>
+      <w:pPr>
+        <w:spacing w:line="276" w:lineRule="auto"/>
+        <w:ind w:firstLine="284"/>
+        <w:jc w:val="both"/>
+        <w:rPr>
+          <w:rFonts w:ascii="Times New Roman" w:hAnsi="Times New Roman" w:cs="Times New Roman"/>
+          <w:b/>
+          <w:bCs/>
+          <w:lang w:val="en-US"/>
+        </w:rPr>
+      </w:pPr>
+      <w:r>
+        <w:rPr>
+          <w:rFonts w:ascii="Times New Roman" w:hAnsi="Times New Roman" w:cs="Times New Roman"/>
+          <w:b/>
+          <w:bCs/>
+          <w:noProof/>
+          <w:lang w:val="en-US"/>
+        </w:rPr>
+        <w:drawing>
+          <wp:inline distT="0" distB="0" distL="0" distR="0">
+            <wp:extent cx="5727700" cy="3118485"/>
+            <wp:effectExtent l="0" t="0" r="0" b="5715"/>
+            <wp:docPr id="6" name="Picture 6"/>
+            <wp:cNvGraphicFramePr>
+              <a:graphicFrameLocks xmlns:a="http://schemas.openxmlformats.org/drawingml/2006/main" noChangeAspect="1"/>
+            </wp:cNvGraphicFramePr>
+            <a:graphic xmlns:a="http://schemas.openxmlformats.org/drawingml/2006/main">
+              <a:graphicData uri="http://schemas.openxmlformats.org/drawingml/2006/picture">
+                <pic:pic xmlns:pic="http://schemas.openxmlformats.org/drawingml/2006/picture">
+                  <pic:nvPicPr>
+                    <pic:cNvPr id="6" name="Picture 6"/>
+                    <pic:cNvPicPr/>
+                  </pic:nvPicPr>
+                  <pic:blipFill>
+                    <a:blip r:embed="rId21">
+                      <a:extLst>
+                        <a:ext uri="{28A0092B-C50C-407E-A947-70E740481C1C}">
+                          <a14:useLocalDpi xmlns:a14="http://schemas.microsoft.com/office/drawing/2010/main" val="0"/>
+                        </a:ext>
+                      </a:extLst>
+                    </a:blip>
+                    <a:stretch>
+                      <a:fillRect/>
+                    </a:stretch>
+                  </pic:blipFill>
+                  <pic:spPr>
+                    <a:xfrm>
+                      <a:off x="0" y="0"/>
+                      <a:ext cx="5727700" cy="3118485"/>
+                    </a:xfrm>
+                    <a:prstGeom prst="rect">
+                      <a:avLst/>
+                    </a:prstGeom>
+                  </pic:spPr>
+                </pic:pic>
+              </a:graphicData>
+            </a:graphic>
+          </wp:inline>
+        </w:drawing>
+      </w:r>
+    </w:p>
+    <w:p>
+      <w:pPr>
+        <w:spacing w:line="276" w:lineRule="auto"/>
+        <w:ind w:firstLine="284"/>
+        <w:jc w:val="both"/>
+        <w:rPr>
+          <w:rFonts w:ascii="Times New Roman" w:hAnsi="Times New Roman" w:cs="Times New Roman"/>
+          <w:b/>
+          <w:bCs/>
+          <w:lang w:val="en-US"/>
+        </w:rPr>
+      </w:pPr>
+      <w:r>
+        <w:rPr>
+          <w:rFonts w:ascii="Times New Roman" w:hAnsi="Times New Roman" w:cs="Times New Roman"/>
+          <w:b/>
+          <w:bCs/>
+          <w:lang w:val="en-US"/>
+        </w:rPr>
+        <w:lastRenderedPageBreak/>
+        <w:t>2. Basic example</w:t>
+      </w:r>
+    </w:p>
+    <w:p>
+      <w:pPr>
+        <w:spacing w:line="276" w:lineRule="auto"/>
+        <w:ind w:firstLine="284"/>
+        <w:jc w:val="both"/>
+        <w:rPr>
+          <w:rFonts w:ascii="Times New Roman" w:hAnsi="Times New Roman" w:cs="Times New Roman"/>
+          <w:b/>
+          <w:bCs/>
+          <w:lang w:val="en-US"/>
+        </w:rPr>
+      </w:pPr>
+      <w:r>
+        <w:rPr>
+          <w:rFonts w:ascii="Times New Roman" w:hAnsi="Times New Roman" w:cs="Times New Roman"/>
+          <w:b/>
+          <w:bCs/>
+          <w:lang w:val="en-US"/>
+        </w:rPr>
+        <w:t>a. Tạo 1 component</w:t>
+      </w:r>
+    </w:p>
+    <w:p>
+      <w:pPr>
+        <w:spacing w:line="276" w:lineRule="auto"/>
+        <w:ind w:firstLine="284"/>
+        <w:jc w:val="both"/>
+        <w:rPr>
+          <w:rFonts w:ascii="Times New Roman" w:hAnsi="Times New Roman" w:cs="Times New Roman"/>
+          <w:b/>
+          <w:bCs/>
+          <w:lang w:val="en-US"/>
+        </w:rPr>
+      </w:pPr>
+      <w:r>
+        <w:rPr>
+          <w:rFonts w:ascii="Times New Roman" w:hAnsi="Times New Roman" w:cs="Times New Roman"/>
+          <w:b/>
+          <w:bCs/>
+          <w:noProof/>
+          <w:lang w:val="en-US"/>
+        </w:rPr>
+        <w:drawing>
+          <wp:inline distT="0" distB="0" distL="0" distR="0">
+            <wp:extent cx="5727700" cy="2705735"/>
+            <wp:effectExtent l="0" t="0" r="0" b="0"/>
+            <wp:docPr id="7" name="Picture 7"/>
+            <wp:cNvGraphicFramePr>
+              <a:graphicFrameLocks xmlns:a="http://schemas.openxmlformats.org/drawingml/2006/main" noChangeAspect="1"/>
+            </wp:cNvGraphicFramePr>
+            <a:graphic xmlns:a="http://schemas.openxmlformats.org/drawingml/2006/main">
+              <a:graphicData uri="http://schemas.openxmlformats.org/drawingml/2006/picture">
+                <pic:pic xmlns:pic="http://schemas.openxmlformats.org/drawingml/2006/picture">
+                  <pic:nvPicPr>
+                    <pic:cNvPr id="7" name="Picture 7"/>
+                    <pic:cNvPicPr/>
+                  </pic:nvPicPr>
+                  <pic:blipFill>
+                    <a:blip r:embed="rId22">
+                      <a:extLst>
+                        <a:ext uri="{28A0092B-C50C-407E-A947-70E740481C1C}">
+                          <a14:useLocalDpi xmlns:a14="http://schemas.microsoft.com/office/drawing/2010/main" val="0"/>
+                        </a:ext>
+                      </a:extLst>
+                    </a:blip>
+                    <a:stretch>
+                      <a:fillRect/>
+                    </a:stretch>
+                  </pic:blipFill>
+                  <pic:spPr>
+                    <a:xfrm>
+                      <a:off x="0" y="0"/>
+                      <a:ext cx="5727700" cy="2705735"/>
+                    </a:xfrm>
+                    <a:prstGeom prst="rect">
+                      <a:avLst/>
+                    </a:prstGeom>
+                  </pic:spPr>
+                </pic:pic>
+              </a:graphicData>
+            </a:graphic>
+          </wp:inline>
+        </w:drawing>
+      </w:r>
+    </w:p>
+    <w:p>
+      <w:pPr>
+        <w:spacing w:line="276" w:lineRule="auto"/>
+        <w:ind w:firstLine="284"/>
+        <w:jc w:val="both"/>
+        <w:rPr>
+          <w:rFonts w:ascii="Times New Roman" w:hAnsi="Times New Roman" w:cs="Times New Roman"/>
+          <w:b/>
+          <w:bCs/>
+          <w:lang w:val="en-US"/>
+        </w:rPr>
+      </w:pPr>
+    </w:p>
+    <w:p>
+      <w:pPr>
+        <w:spacing w:line="276" w:lineRule="auto"/>
+        <w:ind w:firstLine="284"/>
+        <w:jc w:val="both"/>
+        <w:rPr>
+          <w:rFonts w:ascii="Times New Roman" w:hAnsi="Times New Roman" w:cs="Times New Roman"/>
+          <w:b/>
+          <w:bCs/>
+          <w:lang w:val="en-US"/>
+        </w:rPr>
+      </w:pPr>
+      <w:r>
+        <w:rPr>
+          <w:rFonts w:ascii="Times New Roman" w:hAnsi="Times New Roman" w:cs="Times New Roman"/>
+          <w:b/>
+          <w:bCs/>
+          <w:lang w:val="en-US"/>
+        </w:rPr>
+        <w:t>2. Tạo 1 button trong react</w:t>
+      </w:r>
+    </w:p>
+    <w:p>
+      <w:pPr>
+        <w:spacing w:line="276" w:lineRule="auto"/>
+        <w:ind w:firstLine="284"/>
+        <w:jc w:val="both"/>
+        <w:rPr>
+          <w:rFonts w:ascii="Times New Roman" w:hAnsi="Times New Roman" w:cs="Times New Roman"/>
+          <w:b/>
+          <w:bCs/>
+          <w:lang w:val="en-US"/>
+        </w:rPr>
+      </w:pPr>
+      <w:r>
+        <w:rPr>
+          <w:rFonts w:ascii="Times New Roman" w:hAnsi="Times New Roman" w:cs="Times New Roman"/>
+          <w:b/>
+          <w:bCs/>
+          <w:noProof/>
+          <w:lang w:val="en-US"/>
+        </w:rPr>
+        <w:drawing>
+          <wp:inline distT="0" distB="0" distL="0" distR="0">
+            <wp:extent cx="5727700" cy="3951605"/>
+            <wp:effectExtent l="0" t="0" r="0" b="0"/>
+            <wp:docPr id="8" name="Picture 8"/>
+            <wp:cNvGraphicFramePr>
+              <a:graphicFrameLocks xmlns:a="http://schemas.openxmlformats.org/drawingml/2006/main" noChangeAspect="1"/>
+            </wp:cNvGraphicFramePr>
+            <a:graphic xmlns:a="http://schemas.openxmlformats.org/drawingml/2006/main">
+              <a:graphicData uri="http://schemas.openxmlformats.org/drawingml/2006/picture">
+                <pic:pic xmlns:pic="http://schemas.openxmlformats.org/drawingml/2006/picture">
+                  <pic:nvPicPr>
+                    <pic:cNvPr id="8" name="Picture 8"/>
+                    <pic:cNvPicPr/>
+                  </pic:nvPicPr>
+                  <pic:blipFill>
+                    <a:blip r:embed="rId23">
+                      <a:extLst>
+                        <a:ext uri="{28A0092B-C50C-407E-A947-70E740481C1C}">
+                          <a14:useLocalDpi xmlns:a14="http://schemas.microsoft.com/office/drawing/2010/main" val="0"/>
+                        </a:ext>
+                      </a:extLst>
+                    </a:blip>
+                    <a:stretch>
+                      <a:fillRect/>
+                    </a:stretch>
+                  </pic:blipFill>
+                  <pic:spPr>
+                    <a:xfrm>
+                      <a:off x="0" y="0"/>
+                      <a:ext cx="5727700" cy="3951605"/>
+                    </a:xfrm>
+                    <a:prstGeom prst="rect">
+                      <a:avLst/>
+                    </a:prstGeom>
+                  </pic:spPr>
+                </pic:pic>
+              </a:graphicData>
+            </a:graphic>
+          </wp:inline>
+        </w:drawing>
+      </w:r>
+    </w:p>
+    <w:p>
+      <w:pPr>
+        <w:spacing w:line="276" w:lineRule="auto"/>
+        <w:ind w:firstLine="284"/>
+        <w:jc w:val="both"/>
+        <w:rPr>
+          <w:rFonts w:ascii="Times New Roman" w:hAnsi="Times New Roman" w:cs="Times New Roman"/>
+          <w:b/>
+          <w:bCs/>
+          <w:lang w:val="en-US"/>
+        </w:rPr>
+      </w:pPr>
+    </w:p>
+    <w:p>
+      <w:pPr>
+        <w:spacing w:line="276" w:lineRule="auto"/>
+        <w:ind w:firstLine="284"/>
+        <w:jc w:val="both"/>
+        <w:rPr>
+          <w:rFonts w:ascii="Times New Roman" w:hAnsi="Times New Roman" w:cs="Times New Roman"/>
+          <w:b/>
+          <w:bCs/>
+          <w:lang w:val="en-US"/>
+        </w:rPr>
+      </w:pPr>
+      <w:r>
+        <w:rPr>
+          <w:rFonts w:ascii="Times New Roman" w:hAnsi="Times New Roman" w:cs="Times New Roman"/>
+          <w:b/>
+          <w:bCs/>
+          <w:lang w:val="en-US"/>
+        </w:rPr>
+        <w:t xml:space="preserve"> </w:t>
+      </w:r>
+      <w:r>
+        <w:rPr>
+          <w:rFonts w:ascii="Times New Roman" w:hAnsi="Times New Roman" w:cs="Times New Roman"/>
+          <w:b/>
+          <w:bCs/>
+          <w:lang w:val="en-US"/>
+        </w:rPr>
+        <w:t>3. Embedding expression</w:t>
+      </w:r>
+    </w:p>
+    <w:p>
+      <w:pPr>
+        <w:spacing w:line="276" w:lineRule="auto"/>
+        <w:ind w:firstLine="284"/>
+        <w:jc w:val="both"/>
+        <w:rPr>
+          <w:rFonts w:ascii="Times New Roman" w:hAnsi="Times New Roman" w:cs="Times New Roman"/>
+          <w:b/>
+          <w:bCs/>
+          <w:lang w:val="en-US"/>
+        </w:rPr>
+      </w:pPr>
+      <w:r>
+        <w:rPr>
+          <w:rFonts w:ascii="Times New Roman" w:hAnsi="Times New Roman" w:cs="Times New Roman"/>
+          <w:b/>
+          <w:bCs/>
+          <w:noProof/>
+          <w:lang w:val="en-US"/>
+        </w:rPr>
+        <w:lastRenderedPageBreak/>
+        <w:drawing>
+          <wp:inline distT="0" distB="0" distL="0" distR="0">
+            <wp:extent cx="5727700" cy="4570095"/>
+            <wp:effectExtent l="0" t="0" r="0" b="1905"/>
+            <wp:docPr id="9" name="Picture 9"/>
+            <wp:cNvGraphicFramePr>
+              <a:graphicFrameLocks xmlns:a="http://schemas.openxmlformats.org/drawingml/2006/main" noChangeAspect="1"/>
+            </wp:cNvGraphicFramePr>
+            <a:graphic xmlns:a="http://schemas.openxmlformats.org/drawingml/2006/main">
+              <a:graphicData uri="http://schemas.openxmlformats.org/drawingml/2006/picture">
+                <pic:pic xmlns:pic="http://schemas.openxmlformats.org/drawingml/2006/picture">
+                  <pic:nvPicPr>
+                    <pic:cNvPr id="9" name="Picture 9"/>
+                    <pic:cNvPicPr/>
+                  </pic:nvPicPr>
+                  <pic:blipFill>
+                    <a:blip r:embed="rId24">
+                      <a:extLst>
+                        <a:ext uri="{28A0092B-C50C-407E-A947-70E740481C1C}">
+                          <a14:useLocalDpi xmlns:a14="http://schemas.microsoft.com/office/drawing/2010/main" val="0"/>
+                        </a:ext>
+                      </a:extLst>
+                    </a:blip>
+                    <a:stretch>
+                      <a:fillRect/>
+                    </a:stretch>
+                  </pic:blipFill>
+                  <pic:spPr>
+                    <a:xfrm>
+                      <a:off x="0" y="0"/>
+                      <a:ext cx="5727700" cy="4570095"/>
+                    </a:xfrm>
+                    <a:prstGeom prst="rect">
+                      <a:avLst/>
+                    </a:prstGeom>
+                  </pic:spPr>
+                </pic:pic>
+              </a:graphicData>
+            </a:graphic>
+          </wp:inline>
+        </w:drawing>
+      </w:r>
+    </w:p>
+    <w:p>
+      <w:pPr>
+        <w:spacing w:line="276" w:lineRule="auto"/>
+        <w:ind w:firstLine="284"/>
+        <w:jc w:val="both"/>
+        <w:rPr>
+          <w:rFonts w:ascii="Times New Roman" w:hAnsi="Times New Roman" w:cs="Times New Roman"/>
+          <w:b/>
+          <w:bCs/>
+          <w:lang w:val="en-US"/>
+        </w:rPr>
+      </w:pPr>
+    </w:p>
+    <w:p>
+      <w:pPr>
+        <w:spacing w:line="276" w:lineRule="auto"/>
+        <w:ind w:firstLine="284"/>
+        <w:jc w:val="both"/>
+        <w:rPr>
+          <w:rFonts w:ascii="Times New Roman" w:hAnsi="Times New Roman" w:cs="Times New Roman"/>
+          <w:b/>
+          <w:bCs/>
+          <w:lang w:val="en-US"/>
+        </w:rPr>
+      </w:pPr>
+      <w:r>
+        <w:rPr>
+          <w:rFonts w:ascii="Times New Roman" w:hAnsi="Times New Roman" w:cs="Times New Roman"/>
+          <w:b/>
+          <w:bCs/>
+          <w:lang w:val="en-US"/>
+        </w:rPr>
+        <w:t>4.</w:t>
+      </w:r>
+      <w:r>
+        <w:rPr>
+          <w:rFonts w:ascii="Times New Roman" w:hAnsi="Times New Roman" w:cs="Times New Roman"/>
+          <w:b/>
+          <w:bCs/>
+          <w:lang w:val="en-US"/>
+        </w:rPr>
+        <w:t xml:space="preserve"> </w:t>
+      </w:r>
+      <w:r>
+        <w:rPr>
+          <w:rFonts w:ascii="Times New Roman" w:hAnsi="Times New Roman" w:cs="Times New Roman"/>
+          <w:b/>
+          <w:bCs/>
+          <w:lang w:val="en-US"/>
+        </w:rPr>
+        <w:t>Setting Attributes</w:t>
+      </w:r>
+    </w:p>
+    <w:p>
+      <w:pPr>
+        <w:spacing w:line="276" w:lineRule="auto"/>
+        <w:ind w:firstLine="284"/>
+        <w:jc w:val="both"/>
+        <w:rPr>
+          <w:rFonts w:ascii="Times New Roman" w:hAnsi="Times New Roman" w:cs="Times New Roman"/>
+          <w:b/>
+          <w:bCs/>
+          <w:lang w:val="en-US"/>
+        </w:rPr>
+      </w:pPr>
+      <w:r>
+        <w:rPr>
+          <w:rFonts w:ascii="Times New Roman" w:hAnsi="Times New Roman" w:cs="Times New Roman"/>
+          <w:b/>
+          <w:bCs/>
+          <w:noProof/>
+          <w:lang w:val="en-US"/>
+        </w:rPr>
+        <w:lastRenderedPageBreak/>
+        <w:drawing>
+          <wp:inline distT="0" distB="0" distL="0" distR="0">
+            <wp:extent cx="5727700" cy="5115560"/>
+            <wp:effectExtent l="0" t="0" r="0" b="2540"/>
+            <wp:docPr id="10" name="Picture 10"/>
+            <wp:cNvGraphicFramePr>
+              <a:graphicFrameLocks xmlns:a="http://schemas.openxmlformats.org/drawingml/2006/main" noChangeAspect="1"/>
+            </wp:cNvGraphicFramePr>
+            <a:graphic xmlns:a="http://schemas.openxmlformats.org/drawingml/2006/main">
+              <a:graphicData uri="http://schemas.openxmlformats.org/drawingml/2006/picture">
+                <pic:pic xmlns:pic="http://schemas.openxmlformats.org/drawingml/2006/picture">
+                  <pic:nvPicPr>
+                    <pic:cNvPr id="10" name="Picture 10"/>
+                    <pic:cNvPicPr/>
+                  </pic:nvPicPr>
+                  <pic:blipFill>
+                    <a:blip r:embed="rId25">
+                      <a:extLst>
+                        <a:ext uri="{28A0092B-C50C-407E-A947-70E740481C1C}">
+                          <a14:useLocalDpi xmlns:a14="http://schemas.microsoft.com/office/drawing/2010/main" val="0"/>
+                        </a:ext>
+                      </a:extLst>
+                    </a:blip>
+                    <a:stretch>
+                      <a:fillRect/>
+                    </a:stretch>
+                  </pic:blipFill>
+                  <pic:spPr>
+                    <a:xfrm>
+                      <a:off x="0" y="0"/>
+                      <a:ext cx="5727700" cy="5115560"/>
+                    </a:xfrm>
+                    <a:prstGeom prst="rect">
+                      <a:avLst/>
+                    </a:prstGeom>
+                  </pic:spPr>
+                </pic:pic>
+              </a:graphicData>
+            </a:graphic>
+          </wp:inline>
+        </w:drawing>
+      </w:r>
+    </w:p>
+    <w:p>
+      <w:pPr>
+        <w:spacing w:line="276" w:lineRule="auto"/>
+        <w:ind w:firstLine="284"/>
+        <w:jc w:val="both"/>
+        <w:rPr>
+          <w:rFonts w:ascii="Times New Roman" w:hAnsi="Times New Roman" w:cs="Times New Roman"/>
+          <w:b/>
+          <w:bCs/>
+          <w:lang w:val="en-US"/>
+        </w:rPr>
+      </w:pPr>
+    </w:p>
+    <w:p>
+      <w:pPr>
+        <w:spacing w:line="276" w:lineRule="auto"/>
+        <w:ind w:firstLine="284"/>
+        <w:jc w:val="both"/>
+        <w:rPr>
+          <w:rFonts w:ascii="Times New Roman" w:hAnsi="Times New Roman" w:cs="Times New Roman"/>
+          <w:b/>
+          <w:bCs/>
+          <w:lang w:val="en-US"/>
+        </w:rPr>
+      </w:pPr>
+      <w:r>
+        <w:rPr>
+          <w:rFonts w:ascii="Times New Roman" w:hAnsi="Times New Roman" w:cs="Times New Roman"/>
+          <w:b/>
+          <w:bCs/>
+          <w:lang w:val="en-US"/>
+        </w:rPr>
+        <w:t>5. Appy style</w:t>
+      </w:r>
+      <w:r>
+        <w:rPr>
+          <w:rFonts w:ascii="Times New Roman" w:hAnsi="Times New Roman" w:cs="Times New Roman"/>
+          <w:b/>
+          <w:bCs/>
+          <w:lang w:val="en-US"/>
+        </w:rPr>
+        <w:t>:</w:t>
+      </w:r>
+    </w:p>
+    <w:p>
+      <w:pPr>
+        <w:spacing w:line="276" w:lineRule="auto"/>
+        <w:ind w:firstLine="284"/>
+        <w:jc w:val="both"/>
+        <w:rPr>
+          <w:rFonts w:ascii="Times New Roman" w:hAnsi="Times New Roman" w:cs="Times New Roman"/>
+          <w:b/>
+          <w:bCs/>
+          <w:lang w:val="en-US"/>
+        </w:rPr>
+      </w:pPr>
+      <w:r>
+        <w:rPr>
+          <w:rFonts w:ascii="Times New Roman" w:hAnsi="Times New Roman" w:cs="Times New Roman"/>
+          <w:b/>
+          <w:bCs/>
+          <w:noProof/>
+          <w:lang w:val="en-US"/>
+        </w:rPr>
+        <w:drawing>
+          <wp:inline distT="0" distB="0" distL="0" distR="0">
+            <wp:extent cx="5727700" cy="4121150"/>
+            <wp:effectExtent l="0" t="0" r="0" b="6350"/>
+            <wp:docPr id="11" name="Picture 11"/>
+            <wp:cNvGraphicFramePr>
+              <a:graphicFrameLocks xmlns:a="http://schemas.openxmlformats.org/drawingml/2006/main" noChangeAspect="1"/>
+            </wp:cNvGraphicFramePr>
+            <a:graphic xmlns:a="http://schemas.openxmlformats.org/drawingml/2006/main">
+              <a:graphicData uri="http://schemas.openxmlformats.org/drawingml/2006/picture">
+                <pic:pic xmlns:pic="http://schemas.openxmlformats.org/drawingml/2006/picture">
+                  <pic:nvPicPr>
+                    <pic:cNvPr id="11" name="Picture 11"/>
+                    <pic:cNvPicPr/>
+                  </pic:nvPicPr>
+                  <pic:blipFill>
+                    <a:blip r:embed="rId26" cstate="print">
+                      <a:extLst>
+                        <a:ext uri="{28A0092B-C50C-407E-A947-70E740481C1C}">
+                          <a14:useLocalDpi xmlns:a14="http://schemas.microsoft.com/office/drawing/2010/main" val="0"/>
+                        </a:ext>
+                      </a:extLst>
+                    </a:blip>
+                    <a:stretch>
+                      <a:fillRect/>
+                    </a:stretch>
+                  </pic:blipFill>
+                  <pic:spPr>
+                    <a:xfrm>
+                      <a:off x="0" y="0"/>
+                      <a:ext cx="5727700" cy="4121150"/>
+                    </a:xfrm>
+                    <a:prstGeom prst="rect">
+                      <a:avLst/>
+                    </a:prstGeom>
+                  </pic:spPr>
+                </pic:pic>
+              </a:graphicData>
+            </a:graphic>
+          </wp:inline>
+        </w:drawing>
+      </w:r>
+    </w:p>
+    <w:p>
+      <w:pPr>
+        <w:spacing w:line="276" w:lineRule="auto"/>
+        <w:ind w:firstLine="284"/>
+        <w:jc w:val="both"/>
+        <w:rPr>
+          <w:rFonts w:ascii="Times New Roman" w:hAnsi="Times New Roman" w:cs="Times New Roman"/>
+          <w:b/>
+          <w:bCs/>
+          <w:lang w:val="en-US"/>
+        </w:rPr>
+      </w:pPr>
+      <w:r>
+        <w:rPr>
+          <w:rFonts w:ascii="Times New Roman" w:hAnsi="Times New Roman" w:cs="Times New Roman"/>
+          <w:b/>
+          <w:bCs/>
+          <w:lang w:val="en-US"/>
+        </w:rPr>
+        <w:lastRenderedPageBreak/>
+        <w:t>6.Rendering Classes Dynamically</w:t>
+      </w:r>
+    </w:p>
+    <w:p>
+      <w:pPr>
+        <w:spacing w:line="276" w:lineRule="auto"/>
+        <w:ind w:firstLine="284"/>
+        <w:jc w:val="both"/>
+        <w:rPr>
+          <w:rFonts w:ascii="Times New Roman" w:hAnsi="Times New Roman" w:cs="Times New Roman"/>
+          <w:b/>
+          <w:bCs/>
+          <w:lang w:val="en-US"/>
+        </w:rPr>
+      </w:pPr>
+      <w:r>
+        <w:rPr>
+          <w:rFonts w:ascii="Times New Roman" w:hAnsi="Times New Roman" w:cs="Times New Roman"/>
+          <w:b/>
+          <w:bCs/>
+          <w:noProof/>
+          <w:lang w:val="en-US"/>
+        </w:rPr>
+        <w:drawing>
+          <wp:inline distT="0" distB="0" distL="0" distR="0">
+            <wp:extent cx="5727700" cy="4443730"/>
+            <wp:effectExtent l="0" t="0" r="0" b="1270"/>
+            <wp:docPr id="12" name="Picture 12"/>
+            <wp:cNvGraphicFramePr>
+              <a:graphicFrameLocks xmlns:a="http://schemas.openxmlformats.org/drawingml/2006/main" noChangeAspect="1"/>
+            </wp:cNvGraphicFramePr>
+            <a:graphic xmlns:a="http://schemas.openxmlformats.org/drawingml/2006/main">
+              <a:graphicData uri="http://schemas.openxmlformats.org/drawingml/2006/picture">
+                <pic:pic xmlns:pic="http://schemas.openxmlformats.org/drawingml/2006/picture">
+                  <pic:nvPicPr>
+                    <pic:cNvPr id="12" name="Picture 12"/>
+                    <pic:cNvPicPr/>
+                  </pic:nvPicPr>
+                  <pic:blipFill>
+                    <a:blip r:embed="rId27" cstate="print">
+                      <a:extLst>
+                        <a:ext uri="{28A0092B-C50C-407E-A947-70E740481C1C}">
+                          <a14:useLocalDpi xmlns:a14="http://schemas.microsoft.com/office/drawing/2010/main" val="0"/>
+                        </a:ext>
+                      </a:extLst>
+                    </a:blip>
+                    <a:stretch>
+                      <a:fillRect/>
+                    </a:stretch>
+                  </pic:blipFill>
+                  <pic:spPr>
+                    <a:xfrm>
+                      <a:off x="0" y="0"/>
+                      <a:ext cx="5727700" cy="4443730"/>
+                    </a:xfrm>
+                    <a:prstGeom prst="rect">
+                      <a:avLst/>
+                    </a:prstGeom>
+                  </pic:spPr>
+                </pic:pic>
+              </a:graphicData>
+            </a:graphic>
+          </wp:inline>
+        </w:drawing>
+      </w:r>
+    </w:p>
+    <w:p>
+      <w:pPr>
+        <w:spacing w:line="276" w:lineRule="auto"/>
+        <w:ind w:firstLine="284"/>
+        <w:jc w:val="both"/>
+        <w:rPr>
+          <w:rFonts w:ascii="Times New Roman" w:hAnsi="Times New Roman" w:cs="Times New Roman"/>
+          <w:b/>
+          <w:bCs/>
+          <w:lang w:val="en-US"/>
+        </w:rPr>
+      </w:pPr>
+    </w:p>
+    <w:p>
+      <w:pPr>
+        <w:spacing w:line="276" w:lineRule="auto"/>
+        <w:ind w:firstLine="284"/>
+        <w:jc w:val="both"/>
+        <w:rPr>
+          <w:rFonts w:ascii="Times New Roman" w:hAnsi="Times New Roman" w:cs="Times New Roman"/>
+          <w:b/>
+          <w:bCs/>
+          <w:lang w:val="en-US"/>
+        </w:rPr>
+      </w:pPr>
+      <w:r>
+        <w:rPr>
+          <w:rFonts w:ascii="Times New Roman" w:hAnsi="Times New Roman" w:cs="Times New Roman"/>
+          <w:b/>
+          <w:bCs/>
+          <w:lang w:val="en-US"/>
+        </w:rPr>
+        <w:t>7. Redering list</w:t>
+      </w:r>
+      <w:r>
+        <w:rPr>
+          <w:rFonts w:ascii="Times New Roman" w:hAnsi="Times New Roman" w:cs="Times New Roman"/>
+          <w:b/>
+          <w:bCs/>
+          <w:lang w:val="en-US"/>
+        </w:rPr>
+        <w:t>:</w:t>
+      </w:r>
+    </w:p>
+    <w:p>
+      <w:pPr>
+        <w:spacing w:line="276" w:lineRule="auto"/>
+        <w:ind w:firstLine="284"/>
+        <w:jc w:val="both"/>
+        <w:rPr>
+          <w:rFonts w:ascii="Times New Roman" w:hAnsi="Times New Roman" w:cs="Times New Roman"/>
+          <w:b/>
+          <w:bCs/>
+          <w:lang w:val="en-US"/>
+        </w:rPr>
+      </w:pPr>
+      <w:r>
+        <w:rPr>
+          <w:rFonts w:ascii="Times New Roman" w:hAnsi="Times New Roman" w:cs="Times New Roman"/>
+          <w:b/>
+          <w:bCs/>
+          <w:noProof/>
+          <w:lang w:val="en-US"/>
+        </w:rPr>
+        <w:lastRenderedPageBreak/>
+        <w:drawing>
+          <wp:inline distT="0" distB="0" distL="0" distR="0">
+            <wp:extent cx="5727700" cy="6079490"/>
+            <wp:effectExtent l="0" t="0" r="0" b="3810"/>
+            <wp:docPr id="31" name="Picture 31"/>
+            <wp:cNvGraphicFramePr>
+              <a:graphicFrameLocks xmlns:a="http://schemas.openxmlformats.org/drawingml/2006/main" noChangeAspect="1"/>
+            </wp:cNvGraphicFramePr>
+            <a:graphic xmlns:a="http://schemas.openxmlformats.org/drawingml/2006/main">
+              <a:graphicData uri="http://schemas.openxmlformats.org/drawingml/2006/picture">
+                <pic:pic xmlns:pic="http://schemas.openxmlformats.org/drawingml/2006/picture">
+                  <pic:nvPicPr>
+                    <pic:cNvPr id="31" name="Picture 31"/>
+                    <pic:cNvPicPr/>
+                  </pic:nvPicPr>
+                  <pic:blipFill>
+                    <a:blip r:embed="rId28" cstate="print">
+                      <a:extLst>
+                        <a:ext uri="{28A0092B-C50C-407E-A947-70E740481C1C}">
+                          <a14:useLocalDpi xmlns:a14="http://schemas.microsoft.com/office/drawing/2010/main" val="0"/>
+                        </a:ext>
+                      </a:extLst>
+                    </a:blip>
+                    <a:stretch>
+                      <a:fillRect/>
+                    </a:stretch>
+                  </pic:blipFill>
+                  <pic:spPr>
+                    <a:xfrm>
+                      <a:off x="0" y="0"/>
+                      <a:ext cx="5727700" cy="6079490"/>
+                    </a:xfrm>
+                    <a:prstGeom prst="rect">
+                      <a:avLst/>
+                    </a:prstGeom>
+                  </pic:spPr>
+                </pic:pic>
+              </a:graphicData>
+            </a:graphic>
+          </wp:inline>
+        </w:drawing>
+      </w:r>
+    </w:p>
+    <w:p>
+      <w:pPr>
+        <w:spacing w:line="276" w:lineRule="auto"/>
+        <w:ind w:firstLine="284"/>
+        <w:jc w:val="both"/>
+        <w:rPr>
+          <w:rFonts w:ascii="Times New Roman" w:hAnsi="Times New Roman" w:cs="Times New Roman"/>
+          <w:b/>
+          <w:bCs/>
+          <w:lang w:val="en-US"/>
+        </w:rPr>
+      </w:pPr>
+    </w:p>
+    <w:p>
+      <w:pPr>
+        <w:spacing w:line="276" w:lineRule="auto"/>
+        <w:ind w:firstLine="284"/>
+        <w:jc w:val="both"/>
+        <w:rPr>
+          <w:rFonts w:ascii="Times New Roman" w:hAnsi="Times New Roman" w:cs="Times New Roman"/>
+          <w:b/>
+          <w:bCs/>
+          <w:lang w:val="en-US"/>
+        </w:rPr>
+      </w:pPr>
+      <w:r>
+        <w:rPr>
+          <w:rFonts w:ascii="Times New Roman" w:hAnsi="Times New Roman" w:cs="Times New Roman"/>
+          <w:b/>
+          <w:bCs/>
+          <w:lang w:val="en-US"/>
+        </w:rPr>
+        <w:t>8. Handling event</w:t>
+      </w:r>
+      <w:r>
+        <w:rPr>
+          <w:rFonts w:ascii="Times New Roman" w:hAnsi="Times New Roman" w:cs="Times New Roman"/>
+          <w:b/>
+          <w:bCs/>
+          <w:lang w:val="en-US"/>
+        </w:rPr>
+        <w:t>:</w:t>
+      </w:r>
+    </w:p>
+    <w:p>
+      <w:pPr>
+        <w:spacing w:line="276" w:lineRule="auto"/>
+        <w:ind w:firstLine="284"/>
+        <w:jc w:val="both"/>
+        <w:rPr>
+          <w:rFonts w:ascii="Times New Roman" w:hAnsi="Times New Roman" w:cs="Times New Roman"/>
+          <w:b/>
+          <w:bCs/>
+          <w:lang w:val="en-US"/>
+        </w:rPr>
+      </w:pPr>
+      <w:r>
+        <w:rPr>
+          <w:rFonts w:ascii="Times New Roman" w:hAnsi="Times New Roman" w:cs="Times New Roman"/>
+          <w:b/>
+          <w:bCs/>
+          <w:noProof/>
+          <w:lang w:val="en-US"/>
+        </w:rPr>
+        <w:lastRenderedPageBreak/>
+        <w:drawing>
+          <wp:inline distT="0" distB="0" distL="0" distR="0">
+            <wp:extent cx="5727700" cy="4478020"/>
+            <wp:effectExtent l="0" t="0" r="0" b="5080"/>
+            <wp:docPr id="32" name="Picture 32"/>
+            <wp:cNvGraphicFramePr>
+              <a:graphicFrameLocks xmlns:a="http://schemas.openxmlformats.org/drawingml/2006/main" noChangeAspect="1"/>
+            </wp:cNvGraphicFramePr>
+            <a:graphic xmlns:a="http://schemas.openxmlformats.org/drawingml/2006/main">
+              <a:graphicData uri="http://schemas.openxmlformats.org/drawingml/2006/picture">
+                <pic:pic xmlns:pic="http://schemas.openxmlformats.org/drawingml/2006/picture">
+                  <pic:nvPicPr>
+                    <pic:cNvPr id="32" name="Picture 32"/>
+                    <pic:cNvPicPr/>
+                  </pic:nvPicPr>
+                  <pic:blipFill>
+                    <a:blip r:embed="rId29" cstate="print">
+                      <a:extLst>
+                        <a:ext uri="{28A0092B-C50C-407E-A947-70E740481C1C}">
+                          <a14:useLocalDpi xmlns:a14="http://schemas.microsoft.com/office/drawing/2010/main" val="0"/>
+                        </a:ext>
+                      </a:extLst>
+                    </a:blip>
+                    <a:stretch>
+                      <a:fillRect/>
+                    </a:stretch>
+                  </pic:blipFill>
+                  <pic:spPr>
+                    <a:xfrm>
+                      <a:off x="0" y="0"/>
+                      <a:ext cx="5727700" cy="4478020"/>
+                    </a:xfrm>
+                    <a:prstGeom prst="rect">
+                      <a:avLst/>
+                    </a:prstGeom>
+                  </pic:spPr>
+                </pic:pic>
+              </a:graphicData>
+            </a:graphic>
+          </wp:inline>
+        </w:drawing>
+      </w:r>
+    </w:p>
+    <w:p>
+      <w:pPr>
+        <w:spacing w:line="276" w:lineRule="auto"/>
+        <w:ind w:firstLine="284"/>
+        <w:jc w:val="both"/>
+        <w:rPr>
+          <w:rFonts w:ascii="Times New Roman" w:hAnsi="Times New Roman" w:cs="Times New Roman"/>
+          <w:b/>
+          <w:bCs/>
+          <w:lang w:val="en-US"/>
+        </w:rPr>
+      </w:pPr>
+    </w:p>
+    <w:p>
+      <w:pPr>
+        <w:spacing w:line="276" w:lineRule="auto"/>
+        <w:ind w:firstLine="284"/>
+        <w:jc w:val="both"/>
+        <w:rPr>
+          <w:rFonts w:ascii="Times New Roman" w:hAnsi="Times New Roman" w:cs="Times New Roman"/>
+          <w:b/>
+          <w:bCs/>
+          <w:lang w:val="en-US"/>
+        </w:rPr>
+      </w:pPr>
+      <w:r>
+        <w:rPr>
+          <w:rFonts w:ascii="Times New Roman" w:hAnsi="Times New Roman" w:cs="Times New Roman"/>
+          <w:b/>
+          <w:bCs/>
+          <w:lang w:val="en-US"/>
+        </w:rPr>
+        <w:t>9. Binding event handler</w:t>
+      </w:r>
+    </w:p>
+    <w:p>
+      <w:pPr>
+        <w:spacing w:line="276" w:lineRule="auto"/>
+        <w:ind w:firstLine="284"/>
+        <w:jc w:val="both"/>
+        <w:rPr>
+          <w:rFonts w:ascii="Times New Roman" w:hAnsi="Times New Roman" w:cs="Times New Roman"/>
+          <w:b/>
+          <w:bCs/>
+          <w:lang w:val="en-US"/>
+        </w:rPr>
+      </w:pPr>
+      <w:r>
+        <w:rPr>
+          <w:rFonts w:ascii="Times New Roman" w:hAnsi="Times New Roman" w:cs="Times New Roman"/>
+          <w:b/>
+          <w:bCs/>
+          <w:noProof/>
+          <w:lang w:val="en-US"/>
+        </w:rPr>
+        <w:drawing>
+          <wp:inline distT="0" distB="0" distL="0" distR="0">
+            <wp:extent cx="5727700" cy="4223385"/>
+            <wp:effectExtent l="0" t="0" r="0" b="5715"/>
+            <wp:docPr id="33" name="Picture 33"/>
+            <wp:cNvGraphicFramePr>
+              <a:graphicFrameLocks xmlns:a="http://schemas.openxmlformats.org/drawingml/2006/main" noChangeAspect="1"/>
+            </wp:cNvGraphicFramePr>
+            <a:graphic xmlns:a="http://schemas.openxmlformats.org/drawingml/2006/main">
+              <a:graphicData uri="http://schemas.openxmlformats.org/drawingml/2006/picture">
+                <pic:pic xmlns:pic="http://schemas.openxmlformats.org/drawingml/2006/picture">
+                  <pic:nvPicPr>
+                    <pic:cNvPr id="33" name="Picture 33"/>
+                    <pic:cNvPicPr/>
+                  </pic:nvPicPr>
+                  <pic:blipFill>
+                    <a:blip r:embed="rId30" cstate="print">
+                      <a:extLst>
+                        <a:ext uri="{28A0092B-C50C-407E-A947-70E740481C1C}">
+                          <a14:useLocalDpi xmlns:a14="http://schemas.microsoft.com/office/drawing/2010/main" val="0"/>
+                        </a:ext>
+                      </a:extLst>
+                    </a:blip>
+                    <a:stretch>
+                      <a:fillRect/>
+                    </a:stretch>
+                  </pic:blipFill>
+                  <pic:spPr>
+                    <a:xfrm>
+                      <a:off x="0" y="0"/>
+                      <a:ext cx="5727700" cy="4223385"/>
+                    </a:xfrm>
+                    <a:prstGeom prst="rect">
+                      <a:avLst/>
+                    </a:prstGeom>
+                  </pic:spPr>
+                </pic:pic>
+              </a:graphicData>
+            </a:graphic>
+          </wp:inline>
+        </w:drawing>
+      </w:r>
+    </w:p>
+    <w:p>
+      <w:pPr>
+        <w:spacing w:line="276" w:lineRule="auto"/>
+        <w:ind w:firstLine="284"/>
+        <w:jc w:val="both"/>
+        <w:rPr>
+          <w:rFonts w:ascii="Times New Roman" w:hAnsi="Times New Roman" w:cs="Times New Roman"/>
+          <w:b/>
+          <w:bCs/>
+          <w:lang w:val="en-US"/>
+        </w:rPr>
+      </w:pPr>
+    </w:p>
+    <w:p>
+      <w:pPr>
+        <w:spacing w:line="276" w:lineRule="auto"/>
+        <w:ind w:firstLine="284"/>
+        <w:jc w:val="both"/>
+        <w:rPr>
+          <w:rFonts w:ascii="Times New Roman" w:hAnsi="Times New Roman" w:cs="Times New Roman"/>
+          <w:b/>
+          <w:bCs/>
+          <w:lang w:val="en-US"/>
+        </w:rPr>
+      </w:pPr>
+      <w:r>
+        <w:rPr>
+          <w:rFonts w:ascii="Times New Roman" w:hAnsi="Times New Roman" w:cs="Times New Roman"/>
+          <w:b/>
+          <w:bCs/>
+          <w:lang w:val="en-US"/>
+        </w:rPr>
+        <w:t>10. Updating status</w:t>
+      </w:r>
+    </w:p>
+    <w:p>
+      <w:pPr>
+        <w:spacing w:line="276" w:lineRule="auto"/>
+        <w:ind w:firstLine="284"/>
+        <w:jc w:val="both"/>
+        <w:rPr>
+          <w:rFonts w:ascii="Times New Roman" w:hAnsi="Times New Roman" w:cs="Times New Roman"/>
+          <w:b/>
+          <w:bCs/>
+          <w:lang w:val="en-US"/>
+        </w:rPr>
+      </w:pPr>
+      <w:r>
+        <w:rPr>
+          <w:rFonts w:ascii="Times New Roman" w:hAnsi="Times New Roman" w:cs="Times New Roman"/>
+          <w:b/>
+          <w:bCs/>
+          <w:noProof/>
+          <w:lang w:val="en-US"/>
+        </w:rPr>
+        <w:lastRenderedPageBreak/>
+        <w:drawing>
+          <wp:inline distT="0" distB="0" distL="0" distR="0">
+            <wp:extent cx="5727700" cy="7422515"/>
+            <wp:effectExtent l="0" t="0" r="0" b="0"/>
+            <wp:docPr id="34" name="Picture 34"/>
+            <wp:cNvGraphicFramePr>
+              <a:graphicFrameLocks xmlns:a="http://schemas.openxmlformats.org/drawingml/2006/main" noChangeAspect="1"/>
+            </wp:cNvGraphicFramePr>
+            <a:graphic xmlns:a="http://schemas.openxmlformats.org/drawingml/2006/main">
+              <a:graphicData uri="http://schemas.openxmlformats.org/drawingml/2006/picture">
+                <pic:pic xmlns:pic="http://schemas.openxmlformats.org/drawingml/2006/picture">
+                  <pic:nvPicPr>
+                    <pic:cNvPr id="34" name="Picture 34"/>
+                    <pic:cNvPicPr/>
+                  </pic:nvPicPr>
+                  <pic:blipFill>
+                    <a:blip r:embed="rId31">
+                      <a:extLst>
+                        <a:ext uri="{28A0092B-C50C-407E-A947-70E740481C1C}">
+                          <a14:useLocalDpi xmlns:a14="http://schemas.microsoft.com/office/drawing/2010/main" val="0"/>
+                        </a:ext>
+                      </a:extLst>
+                    </a:blip>
+                    <a:stretch>
+                      <a:fillRect/>
+                    </a:stretch>
+                  </pic:blipFill>
+                  <pic:spPr>
+                    <a:xfrm>
+                      <a:off x="0" y="0"/>
+                      <a:ext cx="5727700" cy="7422515"/>
+                    </a:xfrm>
+                    <a:prstGeom prst="rect">
+                      <a:avLst/>
+                    </a:prstGeom>
+                  </pic:spPr>
+                </pic:pic>
+              </a:graphicData>
+            </a:graphic>
+          </wp:inline>
+        </w:drawing>
+      </w:r>
     </w:p>
     <w:sectPr>
       <w:pgSz w:w="11900" w:h="16840"/>
@@ -5950,6 +9819,119 @@
 <file path=word/numbering.xml><?xml version="1.0" encoding="utf-8"?>
 <w:numbering xmlns:wpc="http://schemas.microsoft.com/office/word/2010/wordprocessingCanvas" xmlns:cx="http://schemas.microsoft.com/office/drawing/2014/chartex" xmlns:cx1="http://schemas.microsoft.com/office/drawing/2015/9/8/chartex" xmlns:cx2="http://schemas.microsoft.com/office/drawing/2015/10/21/chartex" xmlns:cx3="http://schemas.microsoft.com/office/drawing/2016/5/9/chartex" xmlns:cx4="http://schemas.microsoft.com/office/drawing/2016/5/10/chartex" xmlns:cx5="http://schemas.microsoft.com/office/drawing/2016/5/11/chartex" xmlns:cx6="http://schemas.microsoft.com/office/drawing/2016/5/12/chartex" xmlns:cx7="http://schemas.microsoft.com/office/drawing/2016/5/13/chartex" xmlns:cx8="http://schemas.microsoft.com/office/drawing/2016/5/14/chartex" xmlns:mc="http://schemas.openxmlformats.org/markup-compatibility/2006" xmlns:aink="http://schemas.microsoft.com/office/drawing/2016/ink" xmlns:am3d="http://schemas.microsoft.com/office/drawing/2017/model3d" xmlns:o="urn:schemas-microsoft-com:office:office" xmlns:r="http://schemas.openxmlformats.org/officeDocument/2006/relationships" xmlns:m="http://schemas.openxmlformats.org/officeDocument/2006/math" xmlns:v="urn:schemas-microsoft-com:vml" xmlns:wp14="http://schemas.microsoft.com/office/word/2010/wordprocessingDrawing" xmlns:wp="http://schemas.openxmlformats.org/drawingml/2006/wordprocessingDrawing" xmlns:w10="urn:schemas-microsoft-com:office:word" xmlns:w="http://schemas.openxmlformats.org/wordprocessingml/2006/main" xmlns:w14="http://schemas.microsoft.com/office/word/2010/wordml" xmlns:w15="http://schemas.microsoft.com/office/word/2012/wordml" xmlns:w16cex="http://schemas.microsoft.com/office/word/2018/wordml/cex" xmlns:w16cid="http://schemas.microsoft.com/office/word/2016/wordml/cid" xmlns:w16="http://schemas.microsoft.com/office/word/2018/wordml" xmlns:w16se="http://schemas.microsoft.com/office/word/2015/wordml/symex" xmlns:wpg="http://schemas.microsoft.com/office/word/2010/wordprocessingGroup" xmlns:wpi="http://schemas.microsoft.com/office/word/2010/wordprocessingInk" xmlns:wne="http://schemas.microsoft.com/office/word/2006/wordml" xmlns:wps="http://schemas.microsoft.com/office/word/2010/wordprocessingShape" mc:Ignorable="w14 w15 w16se w16cid w16 w16cex wp14">
   <w:abstractNum w:abstractNumId="0" w15:restartNumberingAfterBreak="0">
+    <w:nsid w:val="16587268"/>
+    <w:multiLevelType w:val="hybridMultilevel"/>
+    <w:tmpl w:val="854AE31E"/>
+    <w:lvl w:ilvl="0" w:tplc="04090001">
+      <w:start w:val="1"/>
+      <w:numFmt w:val="bullet"/>
+      <w:lvlText w:val=""/>
+      <w:lvlJc w:val="left"/>
+      <w:pPr>
+        <w:ind w:left="811" w:hanging="360"/>
+      </w:pPr>
+      <w:rPr>
+        <w:rFonts w:ascii="Symbol" w:hAnsi="Symbol" w:hint="default"/>
+      </w:rPr>
+    </w:lvl>
+    <w:lvl w:ilvl="1" w:tplc="04090003" w:tentative="1">
+      <w:start w:val="1"/>
+      <w:numFmt w:val="bullet"/>
+      <w:lvlText w:val="o"/>
+      <w:lvlJc w:val="left"/>
+      <w:pPr>
+        <w:ind w:left="1531" w:hanging="360"/>
+      </w:pPr>
+      <w:rPr>
+        <w:rFonts w:ascii="Courier New" w:hAnsi="Courier New" w:cs="Courier New" w:hint="default"/>
+      </w:rPr>
+    </w:lvl>
+    <w:lvl w:ilvl="2" w:tplc="04090005" w:tentative="1">
+      <w:start w:val="1"/>
+      <w:numFmt w:val="bullet"/>
+      <w:lvlText w:val=""/>
+      <w:lvlJc w:val="left"/>
+      <w:pPr>
+        <w:ind w:left="2251" w:hanging="360"/>
+      </w:pPr>
+      <w:rPr>
+        <w:rFonts w:ascii="Wingdings" w:hAnsi="Wingdings" w:hint="default"/>
+      </w:rPr>
+    </w:lvl>
+    <w:lvl w:ilvl="3" w:tplc="04090001" w:tentative="1">
+      <w:start w:val="1"/>
+      <w:numFmt w:val="bullet"/>
+      <w:lvlText w:val=""/>
+      <w:lvlJc w:val="left"/>
+      <w:pPr>
+        <w:ind w:left="2971" w:hanging="360"/>
+      </w:pPr>
+      <w:rPr>
+        <w:rFonts w:ascii="Symbol" w:hAnsi="Symbol" w:hint="default"/>
+      </w:rPr>
+    </w:lvl>
+    <w:lvl w:ilvl="4" w:tplc="04090003" w:tentative="1">
+      <w:start w:val="1"/>
+      <w:numFmt w:val="bullet"/>
+      <w:lvlText w:val="o"/>
+      <w:lvlJc w:val="left"/>
+      <w:pPr>
+        <w:ind w:left="3691" w:hanging="360"/>
+      </w:pPr>
+      <w:rPr>
+        <w:rFonts w:ascii="Courier New" w:hAnsi="Courier New" w:cs="Courier New" w:hint="default"/>
+      </w:rPr>
+    </w:lvl>
+    <w:lvl w:ilvl="5" w:tplc="04090005" w:tentative="1">
+      <w:start w:val="1"/>
+      <w:numFmt w:val="bullet"/>
+      <w:lvlText w:val=""/>
+      <w:lvlJc w:val="left"/>
+      <w:pPr>
+        <w:ind w:left="4411" w:hanging="360"/>
+      </w:pPr>
+      <w:rPr>
+        <w:rFonts w:ascii="Wingdings" w:hAnsi="Wingdings" w:hint="default"/>
+      </w:rPr>
+    </w:lvl>
+    <w:lvl w:ilvl="6" w:tplc="04090001" w:tentative="1">
+      <w:start w:val="1"/>
+      <w:numFmt w:val="bullet"/>
+      <w:lvlText w:val=""/>
+      <w:lvlJc w:val="left"/>
+      <w:pPr>
+        <w:ind w:left="5131" w:hanging="360"/>
+      </w:pPr>
+      <w:rPr>
+        <w:rFonts w:ascii="Symbol" w:hAnsi="Symbol" w:hint="default"/>
+      </w:rPr>
+    </w:lvl>
+    <w:lvl w:ilvl="7" w:tplc="04090003" w:tentative="1">
+      <w:start w:val="1"/>
+      <w:numFmt w:val="bullet"/>
+      <w:lvlText w:val="o"/>
+      <w:lvlJc w:val="left"/>
+      <w:pPr>
+        <w:ind w:left="5851" w:hanging="360"/>
+      </w:pPr>
+      <w:rPr>
+        <w:rFonts w:ascii="Courier New" w:hAnsi="Courier New" w:cs="Courier New" w:hint="default"/>
+      </w:rPr>
+    </w:lvl>
+    <w:lvl w:ilvl="8" w:tplc="04090005" w:tentative="1">
+      <w:start w:val="1"/>
+      <w:numFmt w:val="bullet"/>
+      <w:lvlText w:val=""/>
+      <w:lvlJc w:val="left"/>
+      <w:pPr>
+        <w:ind w:left="6571" w:hanging="360"/>
+      </w:pPr>
+      <w:rPr>
+        <w:rFonts w:ascii="Wingdings" w:hAnsi="Wingdings" w:hint="default"/>
+      </w:rPr>
+    </w:lvl>
+  </w:abstractNum>
+  <w:abstractNum w:abstractNumId="1" w15:restartNumberingAfterBreak="0">
     <w:nsid w:val="1D423719"/>
     <w:multiLevelType w:val="multilevel"/>
     <w:tmpl w:val="076C2BB0"/>
@@ -6098,7 +10080,7 @@
       </w:rPr>
     </w:lvl>
   </w:abstractNum>
-  <w:abstractNum w:abstractNumId="1" w15:restartNumberingAfterBreak="0">
+  <w:abstractNum w:abstractNumId="2" w15:restartNumberingAfterBreak="0">
     <w:nsid w:val="339A65D0"/>
     <w:multiLevelType w:val="multilevel"/>
     <w:tmpl w:val="5CA0E86A"/>
@@ -6247,7 +10229,7 @@
       </w:rPr>
     </w:lvl>
   </w:abstractNum>
-  <w:abstractNum w:abstractNumId="2" w15:restartNumberingAfterBreak="0">
+  <w:abstractNum w:abstractNumId="3" w15:restartNumberingAfterBreak="0">
     <w:nsid w:val="33A32D9C"/>
     <w:multiLevelType w:val="multilevel"/>
     <w:tmpl w:val="0A248C44"/>
@@ -6396,7 +10378,7 @@
       </w:rPr>
     </w:lvl>
   </w:abstractNum>
-  <w:abstractNum w:abstractNumId="3" w15:restartNumberingAfterBreak="0">
+  <w:abstractNum w:abstractNumId="4" w15:restartNumberingAfterBreak="0">
     <w:nsid w:val="4FF94BFC"/>
     <w:multiLevelType w:val="multilevel"/>
     <w:tmpl w:val="9B8A7632"/>
@@ -6546,16 +10528,19 @@
     </w:lvl>
   </w:abstractNum>
   <w:num w:numId="1">
+    <w:abstractNumId w:val="3"/>
+  </w:num>
+  <w:num w:numId="2">
     <w:abstractNumId w:val="2"/>
   </w:num>
-  <w:num w:numId="2">
+  <w:num w:numId="3">
     <w:abstractNumId w:val="1"/>
   </w:num>
-  <w:num w:numId="3">
+  <w:num w:numId="4">
+    <w:abstractNumId w:val="4"/>
+  </w:num>
+  <w:num w:numId="5">
     <w:abstractNumId w:val="0"/>
-  </w:num>
-  <w:num w:numId="4">
-    <w:abstractNumId w:val="3"/>
   </w:num>
 </w:numbering>
 </file>
@@ -6606,7 +10591,7 @@
     <w:lsdException w:name="footnote text" w:semiHidden="1" w:unhideWhenUsed="1"/>
     <w:lsdException w:name="annotation text" w:semiHidden="1" w:unhideWhenUsed="1"/>
     <w:lsdException w:name="header" w:semiHidden="1" w:unhideWhenUsed="1"/>
-    <w:lsdException w:name="footer" w:semiHidden="1" w:unhideWhenUsed="1"/>
+    <w:lsdException w:name="footer" w:semiHidden="1" w:uiPriority="0" w:unhideWhenUsed="1"/>
     <w:lsdException w:name="index heading" w:semiHidden="1" w:unhideWhenUsed="1"/>
     <w:lsdException w:name="caption" w:semiHidden="1" w:uiPriority="35" w:unhideWhenUsed="1" w:qFormat="1"/>
     <w:lsdException w:name="table of figures" w:semiHidden="1" w:unhideWhenUsed="1"/>
@@ -6636,7 +10621,7 @@
     <w:lsdException w:name="List Number 3" w:semiHidden="1" w:unhideWhenUsed="1"/>
     <w:lsdException w:name="List Number 4" w:semiHidden="1" w:unhideWhenUsed="1"/>
     <w:lsdException w:name="List Number 5" w:semiHidden="1" w:unhideWhenUsed="1"/>
-    <w:lsdException w:name="Title" w:uiPriority="10" w:qFormat="1"/>
+    <w:lsdException w:name="Title" w:uiPriority="0" w:qFormat="1"/>
     <w:lsdException w:name="Closing" w:semiHidden="1" w:unhideWhenUsed="1"/>
     <w:lsdException w:name="Signature" w:semiHidden="1" w:unhideWhenUsed="1"/>
     <w:lsdException w:name="Default Paragraph Font" w:semiHidden="1" w:uiPriority="1" w:unhideWhenUsed="1"/>
@@ -7135,6 +11120,60 @@
       <w:u w:val="single"/>
     </w:rPr>
   </w:style>
+  <w:style w:type="paragraph" w:styleId="Title">
+    <w:name w:val="Title"/>
+    <w:basedOn w:val="Normal"/>
+    <w:link w:val="TitleChar"/>
+    <w:qFormat/>
+    <w:rsid w:val="00646B99"/>
+    <w:pPr>
+      <w:jc w:val="center"/>
+    </w:pPr>
+    <w:rPr>
+      <w:rFonts w:ascii=".VnTimeH" w:eastAsia="Times New Roman" w:hAnsi=".VnTimeH" w:cs="Times New Roman"/>
+      <w:b/>
+      <w:sz w:val="28"/>
+    </w:rPr>
+  </w:style>
+  <w:style w:type="character" w:customStyle="1" w:styleId="TitleChar">
+    <w:name w:val="Title Char"/>
+    <w:basedOn w:val="DefaultParagraphFont"/>
+    <w:link w:val="Title"/>
+    <w:rsid w:val="00646B99"/>
+    <w:rPr>
+      <w:rFonts w:ascii=".VnTimeH" w:eastAsia="Times New Roman" w:hAnsi=".VnTimeH" w:cs="Times New Roman"/>
+      <w:b/>
+      <w:sz w:val="28"/>
+    </w:rPr>
+  </w:style>
+  <w:style w:type="paragraph" w:styleId="Footer">
+    <w:name w:val="footer"/>
+    <w:basedOn w:val="Normal"/>
+    <w:link w:val="FooterChar"/>
+    <w:rsid w:val="00646B99"/>
+    <w:pPr>
+      <w:tabs>
+        <w:tab w:val="center" w:pos="4320"/>
+        <w:tab w:val="right" w:pos="8640"/>
+      </w:tabs>
+    </w:pPr>
+    <w:rPr>
+      <w:rFonts w:ascii="Times New Roman" w:eastAsia="Times New Roman" w:hAnsi="Times New Roman" w:cs="Times New Roman"/>
+      <w:sz w:val="20"/>
+      <w:szCs w:val="20"/>
+    </w:rPr>
+  </w:style>
+  <w:style w:type="character" w:customStyle="1" w:styleId="FooterChar">
+    <w:name w:val="Footer Char"/>
+    <w:basedOn w:val="DefaultParagraphFont"/>
+    <w:link w:val="Footer"/>
+    <w:rsid w:val="00646B99"/>
+    <w:rPr>
+      <w:rFonts w:ascii="Times New Roman" w:eastAsia="Times New Roman" w:hAnsi="Times New Roman" w:cs="Times New Roman"/>
+      <w:sz w:val="20"/>
+      <w:szCs w:val="20"/>
+    </w:rPr>
+  </w:style>
 </w:styles>
 </file>
 

</xml_diff>